<commit_message>
Just Confirming that everything is updated
</commit_message>
<xml_diff>
--- a/Lab3/FA21-BSE-050(BASIT IQBAL).docx
+++ b/Lab3/FA21-BSE-050(BASIT IQBAL).docx
@@ -393,7 +393,7 @@
           </mc:Choice>
           <mc:Fallback>
             <w:pict>
-              <v:shape w14:anchorId="26225891" id="Minus 6" o:spid="_x0000_s1026" style="position:absolute;margin-left:63.2pt;margin-top:28.8pt;width:27.95pt;height:14.95pt;rotation:2727823fd;z-index:251664384;visibility:visible;mso-wrap-style:square;mso-width-percent:0;mso-height-percent:0;mso-wrap-distance-left:9pt;mso-wrap-distance-top:0;mso-wrap-distance-right:9pt;mso-wrap-distance-bottom:0;mso-position-horizontal:absolute;mso-position-horizontal-relative:text;mso-position-vertical:absolute;mso-position-vertical-relative:text;mso-width-percent:0;mso-height-percent:0;mso-width-relative:margin;mso-height-relative:margin;v-text-anchor:middle" coordsize="354975,190094" o:gfxdata="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" path="m47052,72692r260871,l307923,117402r-260871,l47052,72692xe" fillcolor="white [3201]" strokecolor="black [3213]" strokeweight="1pt">
+              <v:shape w14:anchorId="3F1B7315" id="Minus 6" o:spid="_x0000_s1026" style="position:absolute;margin-left:63.2pt;margin-top:28.8pt;width:27.95pt;height:14.95pt;rotation:2727823fd;z-index:251664384;visibility:visible;mso-wrap-style:square;mso-width-percent:0;mso-height-percent:0;mso-wrap-distance-left:9pt;mso-wrap-distance-top:0;mso-wrap-distance-right:9pt;mso-wrap-distance-bottom:0;mso-position-horizontal:absolute;mso-position-horizontal-relative:text;mso-position-vertical:absolute;mso-position-vertical-relative:text;mso-width-percent:0;mso-height-percent:0;mso-width-relative:margin;mso-height-relative:margin;v-text-anchor:middle" coordsize="354975,190094" o:gfxdata="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" path="m47052,72692r260871,l307923,117402r-260871,l47052,72692xe" fillcolor="white [3201]" strokecolor="black [3213]" strokeweight="1pt">
                 <v:stroke joinstyle="miter"/>
                 <v:path arrowok="t" o:connecttype="custom" o:connectlocs="47052,72692;307923,72692;307923,117402;47052,117402;47052,72692" o:connectangles="0,0,0,0,0"/>
               </v:shape>
@@ -2217,7 +2217,6 @@
         <w:tab/>
         <w:t>min-</w:t>
       </w:r>
-      <w:proofErr w:type="gramStart"/>
       <w:r>
         <w:rPr>
           <w:rFonts w:ascii="Times New Roman" w:hAnsi="Times New Roman" w:cs="Times New Roman"/>
@@ -2232,16 +2231,7 @@
           <w:sz w:val="24"/>
           <w:szCs w:val="24"/>
         </w:rPr>
-        <w:t>min</w:t>
-      </w:r>
-      <w:proofErr w:type="gramEnd"/>
-      <w:r>
-        <w:rPr>
-          <w:rFonts w:ascii="Times New Roman" w:hAnsi="Times New Roman" w:cs="Times New Roman"/>
-          <w:sz w:val="24"/>
-          <w:szCs w:val="24"/>
-        </w:rPr>
-        <w:t>, min+1             nominal      max-1, max, max+1</w:t>
+        <w:t>min, min+1             nominal      max-1, max, max+1</w:t>
       </w:r>
     </w:p>
     <w:p>
@@ -2357,18 +2347,8 @@
           <w:szCs w:val="24"/>
         </w:rPr>
         <w:tab/>
-        <w:t xml:space="preserve">    499     </w:t>
+        <w:t xml:space="preserve">    499     500  501</w:t>
       </w:r>
-      <w:proofErr w:type="gramStart"/>
-      <w:r>
-        <w:rPr>
-          <w:rFonts w:ascii="Times New Roman" w:hAnsi="Times New Roman" w:cs="Times New Roman"/>
-          <w:sz w:val="24"/>
-          <w:szCs w:val="24"/>
-        </w:rPr>
-        <w:t>500  501</w:t>
-      </w:r>
-      <w:proofErr w:type="gramEnd"/>
     </w:p>
     <w:p>
       <w:pPr>
@@ -2873,15 +2853,7 @@
                 <w:sz w:val="24"/>
                 <w:szCs w:val="24"/>
               </w:rPr>
-              <w:t>“A” x</w:t>
-            </w:r>
-            <w:r>
-              <w:rPr>
-                <w:rFonts w:ascii="Times New Roman" w:hAnsi="Times New Roman" w:cs="Times New Roman"/>
-                <w:sz w:val="24"/>
-                <w:szCs w:val="24"/>
-              </w:rPr>
-              <w:t xml:space="preserve"> 250</w:t>
+              <w:t>“A” x 250</w:t>
             </w:r>
           </w:p>
         </w:tc>
@@ -3348,8 +3320,8 @@
           <w:rFonts w:ascii="Times New Roman" w:hAnsi="Times New Roman" w:cs="Times New Roman"/>
           <w:b/>
           <w:bCs/>
-          <w:sz w:val="24"/>
-          <w:szCs w:val="24"/>
+          <w:sz w:val="32"/>
+          <w:szCs w:val="32"/>
           <w:u w:val="single"/>
         </w:rPr>
       </w:pPr>
@@ -3358,8 +3330,8 @@
           <w:rFonts w:ascii="Times New Roman" w:hAnsi="Times New Roman" w:cs="Times New Roman"/>
           <w:b/>
           <w:bCs/>
-          <w:sz w:val="24"/>
-          <w:szCs w:val="24"/>
+          <w:sz w:val="32"/>
+          <w:szCs w:val="32"/>
           <w:u w:val="single"/>
         </w:rPr>
         <w:t>Question No: 01</w:t>
@@ -3832,8 +3804,8 @@
           <w:rFonts w:ascii="Times New Roman" w:hAnsi="Times New Roman" w:cs="Times New Roman"/>
           <w:b/>
           <w:bCs/>
-          <w:sz w:val="24"/>
-          <w:szCs w:val="24"/>
+          <w:sz w:val="32"/>
+          <w:szCs w:val="32"/>
           <w:u w:val="single"/>
         </w:rPr>
       </w:pPr>
@@ -3842,8 +3814,8 @@
           <w:rFonts w:ascii="Times New Roman" w:hAnsi="Times New Roman" w:cs="Times New Roman"/>
           <w:b/>
           <w:bCs/>
-          <w:sz w:val="24"/>
-          <w:szCs w:val="24"/>
+          <w:sz w:val="32"/>
+          <w:szCs w:val="32"/>
           <w:u w:val="single"/>
         </w:rPr>
         <w:t xml:space="preserve">Answer: </w:t>
@@ -4449,15 +4421,15 @@
                 <w:sz w:val="24"/>
                 <w:szCs w:val="24"/>
               </w:rPr>
-              <w:t>Amount</w:t>
-            </w:r>
-            <w:r>
-              <w:rPr>
-                <w:rFonts w:ascii="Times New Roman" w:hAnsi="Times New Roman" w:cs="Times New Roman"/>
-                <w:sz w:val="24"/>
-                <w:szCs w:val="24"/>
-              </w:rPr>
-              <w:t xml:space="preserve"> </w:t>
+              <w:t>a</w:t>
+            </w:r>
+            <w:r>
+              <w:rPr>
+                <w:rFonts w:ascii="Times New Roman" w:hAnsi="Times New Roman" w:cs="Times New Roman"/>
+                <w:sz w:val="24"/>
+                <w:szCs w:val="24"/>
+              </w:rPr>
+              <w:t xml:space="preserve">mount </w:t>
             </w:r>
             <w:r>
               <w:rPr>
@@ -4490,7 +4462,15 @@
                 <w:sz w:val="24"/>
                 <w:szCs w:val="24"/>
               </w:rPr>
-              <w:t>Amount</w:t>
+              <w:t>a</w:t>
+            </w:r>
+            <w:r>
+              <w:rPr>
+                <w:rFonts w:ascii="Times New Roman" w:hAnsi="Times New Roman" w:cs="Times New Roman"/>
+                <w:sz w:val="24"/>
+                <w:szCs w:val="24"/>
+              </w:rPr>
+              <w:t>mount</w:t>
             </w:r>
             <w:r>
               <w:rPr>
@@ -4602,6 +4582,39 @@
                 <w:sz w:val="24"/>
                 <w:szCs w:val="24"/>
               </w:rPr>
+              <w:t xml:space="preserve">amount </w:t>
+            </w:r>
+            <w:r>
+              <w:rPr>
+                <w:rFonts w:ascii="Times New Roman" w:hAnsi="Times New Roman" w:cs="Times New Roman"/>
+                <w:sz w:val="24"/>
+                <w:szCs w:val="24"/>
+              </w:rPr>
+              <w:t>&lt;1999</w:t>
+            </w:r>
+          </w:p>
+        </w:tc>
+        <w:tc>
+          <w:tcPr>
+            <w:tcW w:w="2247" w:type="dxa"/>
+            <w:vAlign w:val="center"/>
+          </w:tcPr>
+          <w:p>
+            <w:pPr>
+              <w:jc w:val="center"/>
+              <w:cnfStyle w:val="000000000000" w:firstRow="0" w:lastRow="0" w:firstColumn="0" w:lastColumn="0" w:oddVBand="0" w:evenVBand="0" w:oddHBand="0" w:evenHBand="0" w:firstRowFirstColumn="0" w:firstRowLastColumn="0" w:lastRowFirstColumn="0" w:lastRowLastColumn="0"/>
+              <w:rPr>
+                <w:rFonts w:ascii="Times New Roman" w:hAnsi="Times New Roman" w:cs="Times New Roman"/>
+                <w:sz w:val="24"/>
+                <w:szCs w:val="24"/>
+              </w:rPr>
+            </w:pPr>
+            <w:r>
+              <w:rPr>
+                <w:rFonts w:ascii="Times New Roman" w:hAnsi="Times New Roman" w:cs="Times New Roman"/>
+                <w:sz w:val="24"/>
+                <w:szCs w:val="24"/>
+              </w:rPr>
               <w:t>a</w:t>
             </w:r>
             <w:r>
@@ -4610,29 +4623,13 @@
                 <w:sz w:val="24"/>
                 <w:szCs w:val="24"/>
               </w:rPr>
-              <w:t>mount</w:t>
-            </w:r>
-            <w:r>
-              <w:rPr>
-                <w:rFonts w:ascii="Times New Roman" w:hAnsi="Times New Roman" w:cs="Times New Roman"/>
-                <w:sz w:val="24"/>
-                <w:szCs w:val="24"/>
-              </w:rPr>
-              <w:t xml:space="preserve"> </w:t>
-            </w:r>
-            <w:r>
-              <w:rPr>
-                <w:rFonts w:ascii="Times New Roman" w:hAnsi="Times New Roman" w:cs="Times New Roman"/>
-                <w:sz w:val="24"/>
-                <w:szCs w:val="24"/>
-              </w:rPr>
-              <w:t>&lt;1999</w:t>
-            </w:r>
-          </w:p>
-        </w:tc>
-        <w:tc>
-          <w:tcPr>
-            <w:tcW w:w="2247" w:type="dxa"/>
+              <w:t>mount=1001</w:t>
+            </w:r>
+          </w:p>
+        </w:tc>
+        <w:tc>
+          <w:tcPr>
+            <w:tcW w:w="2338" w:type="dxa"/>
             <w:vAlign w:val="center"/>
           </w:tcPr>
           <w:p>
@@ -4651,48 +4648,7 @@
                 <w:sz w:val="24"/>
                 <w:szCs w:val="24"/>
               </w:rPr>
-              <w:t>Amount=1001</w:t>
-            </w:r>
-          </w:p>
-        </w:tc>
-        <w:tc>
-          <w:tcPr>
-            <w:tcW w:w="2338" w:type="dxa"/>
-            <w:vAlign w:val="center"/>
-          </w:tcPr>
-          <w:p>
-            <w:pPr>
-              <w:jc w:val="center"/>
-              <w:cnfStyle w:val="000000000000" w:firstRow="0" w:lastRow="0" w:firstColumn="0" w:lastColumn="0" w:oddVBand="0" w:evenVBand="0" w:oddHBand="0" w:evenHBand="0" w:firstRowFirstColumn="0" w:firstRowLastColumn="0" w:lastRowFirstColumn="0" w:lastRowLastColumn="0"/>
-              <w:rPr>
-                <w:rFonts w:ascii="Times New Roman" w:hAnsi="Times New Roman" w:cs="Times New Roman"/>
-                <w:sz w:val="24"/>
-                <w:szCs w:val="24"/>
-              </w:rPr>
-            </w:pPr>
-            <w:r>
-              <w:rPr>
-                <w:rFonts w:ascii="Times New Roman" w:hAnsi="Times New Roman" w:cs="Times New Roman"/>
-                <w:sz w:val="24"/>
-                <w:szCs w:val="24"/>
-              </w:rPr>
-              <w:t xml:space="preserve">Discount= </w:t>
-            </w:r>
-            <w:r>
-              <w:rPr>
-                <w:rFonts w:ascii="Times New Roman" w:hAnsi="Times New Roman" w:cs="Times New Roman"/>
-                <w:sz w:val="24"/>
-                <w:szCs w:val="24"/>
-              </w:rPr>
-              <w:t>5</w:t>
-            </w:r>
-            <w:r>
-              <w:rPr>
-                <w:rFonts w:ascii="Times New Roman" w:hAnsi="Times New Roman" w:cs="Times New Roman"/>
-                <w:sz w:val="24"/>
-                <w:szCs w:val="24"/>
-              </w:rPr>
-              <w:t>%</w:t>
+              <w:t>Discount= 5%</w:t>
             </w:r>
           </w:p>
         </w:tc>
@@ -4756,56 +4712,40 @@
                 <w:sz w:val="24"/>
                 <w:szCs w:val="24"/>
               </w:rPr>
+              <w:t xml:space="preserve">999&gt;= </w:t>
+            </w:r>
+            <w:r>
+              <w:rPr>
+                <w:rFonts w:ascii="Times New Roman" w:hAnsi="Times New Roman" w:cs="Times New Roman"/>
+                <w:sz w:val="24"/>
+                <w:szCs w:val="24"/>
+              </w:rPr>
+              <w:t xml:space="preserve">amount </w:t>
+            </w:r>
+            <w:r>
+              <w:rPr>
+                <w:rFonts w:ascii="Times New Roman" w:hAnsi="Times New Roman" w:cs="Times New Roman"/>
+                <w:sz w:val="24"/>
+                <w:szCs w:val="24"/>
+              </w:rPr>
+              <w:t>&lt;</w:t>
+            </w:r>
+            <w:r>
+              <w:rPr>
+                <w:rFonts w:ascii="Times New Roman" w:hAnsi="Times New Roman" w:cs="Times New Roman"/>
+                <w:sz w:val="24"/>
+                <w:szCs w:val="24"/>
+              </w:rPr>
+              <w:t>3</w:t>
+            </w:r>
+            <w:r>
+              <w:rPr>
+                <w:rFonts w:ascii="Times New Roman" w:hAnsi="Times New Roman" w:cs="Times New Roman"/>
+                <w:sz w:val="24"/>
+                <w:szCs w:val="24"/>
+              </w:rPr>
               <w:t>999</w:t>
             </w:r>
-            <w:r>
-              <w:rPr>
-                <w:rFonts w:ascii="Times New Roman" w:hAnsi="Times New Roman" w:cs="Times New Roman"/>
-                <w:sz w:val="24"/>
-                <w:szCs w:val="24"/>
-              </w:rPr>
-              <w:t>&gt;</w:t>
-            </w:r>
-            <w:r>
-              <w:rPr>
-                <w:rFonts w:ascii="Times New Roman" w:hAnsi="Times New Roman" w:cs="Times New Roman"/>
-                <w:sz w:val="24"/>
-                <w:szCs w:val="24"/>
-              </w:rPr>
-              <w:t xml:space="preserve">= </w:t>
-            </w:r>
-            <w:r>
-              <w:rPr>
-                <w:rFonts w:ascii="Times New Roman" w:hAnsi="Times New Roman" w:cs="Times New Roman"/>
-                <w:sz w:val="24"/>
-                <w:szCs w:val="24"/>
-              </w:rPr>
-              <w:t xml:space="preserve">amount </w:t>
-            </w:r>
-            <w:r>
-              <w:rPr>
-                <w:rFonts w:ascii="Times New Roman" w:hAnsi="Times New Roman" w:cs="Times New Roman"/>
-                <w:sz w:val="24"/>
-                <w:szCs w:val="24"/>
-              </w:rPr>
-              <w:t>&lt;</w:t>
-            </w:r>
-            <w:r>
-              <w:rPr>
-                <w:rFonts w:ascii="Times New Roman" w:hAnsi="Times New Roman" w:cs="Times New Roman"/>
-                <w:sz w:val="24"/>
-                <w:szCs w:val="24"/>
-              </w:rPr>
-              <w:t>3</w:t>
-            </w:r>
-            <w:r>
-              <w:rPr>
-                <w:rFonts w:ascii="Times New Roman" w:hAnsi="Times New Roman" w:cs="Times New Roman"/>
-                <w:sz w:val="24"/>
-                <w:szCs w:val="24"/>
-              </w:rPr>
-              <w:t>999</w:t>
-            </w:r>
           </w:p>
         </w:tc>
         <w:tc>
@@ -4829,7 +4769,15 @@
                 <w:sz w:val="24"/>
                 <w:szCs w:val="24"/>
               </w:rPr>
-              <w:t>Amount=2002</w:t>
+              <w:t>a</w:t>
+            </w:r>
+            <w:r>
+              <w:rPr>
+                <w:rFonts w:ascii="Times New Roman" w:hAnsi="Times New Roman" w:cs="Times New Roman"/>
+                <w:sz w:val="24"/>
+                <w:szCs w:val="24"/>
+              </w:rPr>
+              <w:t>mount=2002</w:t>
             </w:r>
           </w:p>
         </w:tc>
@@ -4854,23 +4802,7 @@
                 <w:sz w:val="24"/>
                 <w:szCs w:val="24"/>
               </w:rPr>
-              <w:t xml:space="preserve">Discount= </w:t>
-            </w:r>
-            <w:r>
-              <w:rPr>
-                <w:rFonts w:ascii="Times New Roman" w:hAnsi="Times New Roman" w:cs="Times New Roman"/>
-                <w:sz w:val="24"/>
-                <w:szCs w:val="24"/>
-              </w:rPr>
-              <w:t>10</w:t>
-            </w:r>
-            <w:r>
-              <w:rPr>
-                <w:rFonts w:ascii="Times New Roman" w:hAnsi="Times New Roman" w:cs="Times New Roman"/>
-                <w:sz w:val="24"/>
-                <w:szCs w:val="24"/>
-              </w:rPr>
-              <w:t>%</w:t>
+              <w:t>Discount= 10%</w:t>
             </w:r>
           </w:p>
         </w:tc>
@@ -4933,56 +4865,40 @@
                 <w:sz w:val="24"/>
                 <w:szCs w:val="24"/>
               </w:rPr>
+              <w:t xml:space="preserve">999&gt;= </w:t>
+            </w:r>
+            <w:r>
+              <w:rPr>
+                <w:rFonts w:ascii="Times New Roman" w:hAnsi="Times New Roman" w:cs="Times New Roman"/>
+                <w:sz w:val="24"/>
+                <w:szCs w:val="24"/>
+              </w:rPr>
+              <w:t xml:space="preserve">amount </w:t>
+            </w:r>
+            <w:r>
+              <w:rPr>
+                <w:rFonts w:ascii="Times New Roman" w:hAnsi="Times New Roman" w:cs="Times New Roman"/>
+                <w:sz w:val="24"/>
+                <w:szCs w:val="24"/>
+              </w:rPr>
+              <w:t>&lt;</w:t>
+            </w:r>
+            <w:r>
+              <w:rPr>
+                <w:rFonts w:ascii="Times New Roman" w:hAnsi="Times New Roman" w:cs="Times New Roman"/>
+                <w:sz w:val="24"/>
+                <w:szCs w:val="24"/>
+              </w:rPr>
+              <w:t>5</w:t>
+            </w:r>
+            <w:r>
+              <w:rPr>
+                <w:rFonts w:ascii="Times New Roman" w:hAnsi="Times New Roman" w:cs="Times New Roman"/>
+                <w:sz w:val="24"/>
+                <w:szCs w:val="24"/>
+              </w:rPr>
               <w:t>999</w:t>
             </w:r>
-            <w:r>
-              <w:rPr>
-                <w:rFonts w:ascii="Times New Roman" w:hAnsi="Times New Roman" w:cs="Times New Roman"/>
-                <w:sz w:val="24"/>
-                <w:szCs w:val="24"/>
-              </w:rPr>
-              <w:t>&gt;</w:t>
-            </w:r>
-            <w:r>
-              <w:rPr>
-                <w:rFonts w:ascii="Times New Roman" w:hAnsi="Times New Roman" w:cs="Times New Roman"/>
-                <w:sz w:val="24"/>
-                <w:szCs w:val="24"/>
-              </w:rPr>
-              <w:t xml:space="preserve">= </w:t>
-            </w:r>
-            <w:r>
-              <w:rPr>
-                <w:rFonts w:ascii="Times New Roman" w:hAnsi="Times New Roman" w:cs="Times New Roman"/>
-                <w:sz w:val="24"/>
-                <w:szCs w:val="24"/>
-              </w:rPr>
-              <w:t xml:space="preserve">amount </w:t>
-            </w:r>
-            <w:r>
-              <w:rPr>
-                <w:rFonts w:ascii="Times New Roman" w:hAnsi="Times New Roman" w:cs="Times New Roman"/>
-                <w:sz w:val="24"/>
-                <w:szCs w:val="24"/>
-              </w:rPr>
-              <w:t>&lt;</w:t>
-            </w:r>
-            <w:r>
-              <w:rPr>
-                <w:rFonts w:ascii="Times New Roman" w:hAnsi="Times New Roman" w:cs="Times New Roman"/>
-                <w:sz w:val="24"/>
-                <w:szCs w:val="24"/>
-              </w:rPr>
-              <w:t>5</w:t>
-            </w:r>
-            <w:r>
-              <w:rPr>
-                <w:rFonts w:ascii="Times New Roman" w:hAnsi="Times New Roman" w:cs="Times New Roman"/>
-                <w:sz w:val="24"/>
-                <w:szCs w:val="24"/>
-              </w:rPr>
-              <w:t>999</w:t>
-            </w:r>
           </w:p>
         </w:tc>
         <w:tc>
@@ -5006,7 +4922,15 @@
                 <w:sz w:val="24"/>
                 <w:szCs w:val="24"/>
               </w:rPr>
-              <w:t>Amount=4500</w:t>
+              <w:t>a</w:t>
+            </w:r>
+            <w:r>
+              <w:rPr>
+                <w:rFonts w:ascii="Times New Roman" w:hAnsi="Times New Roman" w:cs="Times New Roman"/>
+                <w:sz w:val="24"/>
+                <w:szCs w:val="24"/>
+              </w:rPr>
+              <w:t>mount=4500</w:t>
             </w:r>
           </w:p>
         </w:tc>
@@ -5031,23 +4955,7 @@
                 <w:sz w:val="24"/>
                 <w:szCs w:val="24"/>
               </w:rPr>
-              <w:t xml:space="preserve">Discount= </w:t>
-            </w:r>
-            <w:r>
-              <w:rPr>
-                <w:rFonts w:ascii="Times New Roman" w:hAnsi="Times New Roman" w:cs="Times New Roman"/>
-                <w:sz w:val="24"/>
-                <w:szCs w:val="24"/>
-              </w:rPr>
-              <w:t>15</w:t>
-            </w:r>
-            <w:r>
-              <w:rPr>
-                <w:rFonts w:ascii="Times New Roman" w:hAnsi="Times New Roman" w:cs="Times New Roman"/>
-                <w:sz w:val="24"/>
-                <w:szCs w:val="24"/>
-              </w:rPr>
-              <w:t>%</w:t>
+              <w:t>Discount= 15%</w:t>
             </w:r>
           </w:p>
         </w:tc>
@@ -5168,7 +5076,15 @@
                 <w:sz w:val="24"/>
                 <w:szCs w:val="24"/>
               </w:rPr>
-              <w:t>Amount=6500</w:t>
+              <w:t>a</w:t>
+            </w:r>
+            <w:r>
+              <w:rPr>
+                <w:rFonts w:ascii="Times New Roman" w:hAnsi="Times New Roman" w:cs="Times New Roman"/>
+                <w:sz w:val="24"/>
+                <w:szCs w:val="24"/>
+              </w:rPr>
+              <w:t>mount=6500</w:t>
             </w:r>
           </w:p>
         </w:tc>
@@ -5193,23 +5109,7 @@
                 <w:sz w:val="24"/>
                 <w:szCs w:val="24"/>
               </w:rPr>
-              <w:t xml:space="preserve">Discount= </w:t>
-            </w:r>
-            <w:r>
-              <w:rPr>
-                <w:rFonts w:ascii="Times New Roman" w:hAnsi="Times New Roman" w:cs="Times New Roman"/>
-                <w:sz w:val="24"/>
-                <w:szCs w:val="24"/>
-              </w:rPr>
-              <w:t>25</w:t>
-            </w:r>
-            <w:r>
-              <w:rPr>
-                <w:rFonts w:ascii="Times New Roman" w:hAnsi="Times New Roman" w:cs="Times New Roman"/>
-                <w:sz w:val="24"/>
-                <w:szCs w:val="24"/>
-              </w:rPr>
-              <w:t>%</w:t>
+              <w:t>Discount= 25%</w:t>
             </w:r>
           </w:p>
         </w:tc>
@@ -5329,7 +5229,15 @@
                 <w:sz w:val="24"/>
                 <w:szCs w:val="24"/>
               </w:rPr>
-              <w:t>Amount=8500</w:t>
+              <w:t>a</w:t>
+            </w:r>
+            <w:r>
+              <w:rPr>
+                <w:rFonts w:ascii="Times New Roman" w:hAnsi="Times New Roman" w:cs="Times New Roman"/>
+                <w:sz w:val="24"/>
+                <w:szCs w:val="24"/>
+              </w:rPr>
+              <w:t>mount=8500</w:t>
             </w:r>
           </w:p>
         </w:tc>
@@ -5354,23 +5262,7 @@
                 <w:sz w:val="24"/>
                 <w:szCs w:val="24"/>
               </w:rPr>
-              <w:t xml:space="preserve">Discount= </w:t>
-            </w:r>
-            <w:r>
-              <w:rPr>
-                <w:rFonts w:ascii="Times New Roman" w:hAnsi="Times New Roman" w:cs="Times New Roman"/>
-                <w:sz w:val="24"/>
-                <w:szCs w:val="24"/>
-              </w:rPr>
-              <w:t>35</w:t>
-            </w:r>
-            <w:r>
-              <w:rPr>
-                <w:rFonts w:ascii="Times New Roman" w:hAnsi="Times New Roman" w:cs="Times New Roman"/>
-                <w:sz w:val="24"/>
-                <w:szCs w:val="24"/>
-              </w:rPr>
-              <w:t>%</w:t>
+              <w:t>Discount= 35%</w:t>
             </w:r>
           </w:p>
         </w:tc>
@@ -5442,7 +5334,15 @@
                 <w:sz w:val="24"/>
                 <w:szCs w:val="24"/>
               </w:rPr>
-              <w:t>Value&gt;=</w:t>
+              <w:t>amount</w:t>
+            </w:r>
+            <w:r>
+              <w:rPr>
+                <w:rFonts w:ascii="Times New Roman" w:hAnsi="Times New Roman" w:cs="Times New Roman"/>
+                <w:sz w:val="24"/>
+                <w:szCs w:val="24"/>
+              </w:rPr>
+              <w:t>&gt;=</w:t>
             </w:r>
             <w:r>
               <w:rPr>
@@ -5475,7 +5375,15 @@
                 <w:sz w:val="24"/>
                 <w:szCs w:val="24"/>
               </w:rPr>
-              <w:t>Amount=10,000</w:t>
+              <w:t>a</w:t>
+            </w:r>
+            <w:r>
+              <w:rPr>
+                <w:rFonts w:ascii="Times New Roman" w:hAnsi="Times New Roman" w:cs="Times New Roman"/>
+                <w:sz w:val="24"/>
+                <w:szCs w:val="24"/>
+              </w:rPr>
+              <w:t>mount=10,000</w:t>
             </w:r>
           </w:p>
         </w:tc>
@@ -5500,23 +5408,7 @@
                 <w:sz w:val="24"/>
                 <w:szCs w:val="24"/>
               </w:rPr>
-              <w:t xml:space="preserve">Discount= </w:t>
-            </w:r>
-            <w:r>
-              <w:rPr>
-                <w:rFonts w:ascii="Times New Roman" w:hAnsi="Times New Roman" w:cs="Times New Roman"/>
-                <w:sz w:val="24"/>
-                <w:szCs w:val="24"/>
-              </w:rPr>
-              <w:t>5</w:t>
-            </w:r>
-            <w:r>
-              <w:rPr>
-                <w:rFonts w:ascii="Times New Roman" w:hAnsi="Times New Roman" w:cs="Times New Roman"/>
-                <w:sz w:val="24"/>
-                <w:szCs w:val="24"/>
-              </w:rPr>
-              <w:t>0%</w:t>
+              <w:t>Discount= 50%</w:t>
             </w:r>
           </w:p>
         </w:tc>
@@ -5611,55 +5503,7 @@
           <w:sz w:val="27"/>
           <w:szCs w:val="27"/>
         </w:rPr>
-        <w:t xml:space="preserve">A tourist of age greater than 21 years and having a clean driving record is </w:t>
-      </w:r>
-      <w:r>
-        <w:rPr>
-          <w:color w:val="000000"/>
-          <w:sz w:val="27"/>
-          <w:szCs w:val="27"/>
-        </w:rPr>
-        <w:t>supplied with</w:t>
-      </w:r>
-      <w:r>
-        <w:rPr>
-          <w:color w:val="000000"/>
-          <w:sz w:val="27"/>
-          <w:szCs w:val="27"/>
-        </w:rPr>
-        <w:t xml:space="preserve"> a rental car. A premium amount is also charged if the tourist is on business, otherwise it is not charged. If the tourist is less than </w:t>
-      </w:r>
-      <w:r>
-        <w:rPr>
-          <w:color w:val="000000"/>
-          <w:sz w:val="27"/>
-          <w:szCs w:val="27"/>
-        </w:rPr>
-        <w:t>21-year-old</w:t>
-      </w:r>
-      <w:r>
-        <w:rPr>
-          <w:color w:val="000000"/>
-          <w:sz w:val="27"/>
-          <w:szCs w:val="27"/>
-        </w:rPr>
-        <w:t xml:space="preserve">, or does not have a clean driving record, the system will display the following message: “Car cannot be </w:t>
-      </w:r>
-      <w:r>
-        <w:rPr>
-          <w:color w:val="000000"/>
-          <w:sz w:val="27"/>
-          <w:szCs w:val="27"/>
-        </w:rPr>
-        <w:t>supplied.</w:t>
-      </w:r>
-      <w:r>
-        <w:rPr>
-          <w:color w:val="000000"/>
-          <w:sz w:val="27"/>
-          <w:szCs w:val="27"/>
-        </w:rPr>
-        <w:t>”</w:t>
+        <w:t>A tourist of age greater than 21 years and having a clean driving record is supplied with a rental car. A premium amount is also charged if the tourist is on business, otherwise it is not charged. If the tourist is less than 21-year-old, or does not have a clean driving record, the system will display the following message: “Car cannot be supplied.”</w:t>
       </w:r>
     </w:p>
     <w:p>
@@ -5882,10 +5726,7 @@
         </w:tabs>
       </w:pPr>
       <w:r>
-        <w:t xml:space="preserve">E2: </w:t>
-      </w:r>
-      <w:r>
-        <w:t>Car is NOT supplied.</w:t>
+        <w:t>E2: Car is NOT supplied.</w:t>
       </w:r>
     </w:p>
     <w:p>
@@ -5909,13 +5750,7 @@
         <w:t xml:space="preserve">: </w:t>
       </w:r>
       <w:r>
-        <w:t>Tourist is supplied with rental car with</w:t>
-      </w:r>
-      <w:r>
-        <w:t>out</w:t>
-      </w:r>
-      <w:r>
-        <w:t xml:space="preserve"> premium amount.</w:t>
+        <w:t>Tourist is supplied with rental car without premium amount.</w:t>
       </w:r>
     </w:p>
     <w:p>
@@ -6067,7 +5902,7 @@
           </mc:Choice>
           <mc:Fallback>
             <w:pict>
-              <v:shapetype w14:anchorId="5A1B983C" id="_x0000_t135" coordsize="21600,21600" o:spt="135" path="m10800,qx21600,10800,10800,21600l,21600,,xe">
+              <v:shapetype w14:anchorId="0F066E3F" id="_x0000_t135" coordsize="21600,21600" o:spt="135" path="m10800,qx21600,10800,10800,21600l,21600,,xe">
                 <v:stroke joinstyle="miter"/>
                 <v:path gradientshapeok="t" o:connecttype="rect" textboxrect="0,3163,18437,18437"/>
               </v:shapetype>
@@ -6143,7 +5978,7 @@
           </mc:Choice>
           <mc:Fallback>
             <w:pict>
-              <v:line w14:anchorId="46B580CB" id="Straight Connector 3" o:spid="_x0000_s1026" style="position:absolute;flip:y;z-index:251693056;visibility:visible;mso-wrap-style:square;mso-width-percent:0;mso-height-percent:0;mso-wrap-distance-left:9pt;mso-wrap-distance-top:0;mso-wrap-distance-right:9pt;mso-wrap-distance-bottom:0;mso-position-horizontal:absolute;mso-position-horizontal-relative:text;mso-position-vertical:absolute;mso-position-vertical-relative:text;mso-width-percent:0;mso-height-percent:0;mso-width-relative:margin;mso-height-relative:margin" from="54.35pt,41.1pt" to="277.05pt,159pt" o:gfxdata="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" strokecolor="black [3200]" strokeweight="1.5pt">
+              <v:line w14:anchorId="24C4FEB7" id="Straight Connector 3" o:spid="_x0000_s1026" style="position:absolute;flip:y;z-index:251693056;visibility:visible;mso-wrap-style:square;mso-width-percent:0;mso-height-percent:0;mso-wrap-distance-left:9pt;mso-wrap-distance-top:0;mso-wrap-distance-right:9pt;mso-wrap-distance-bottom:0;mso-position-horizontal:absolute;mso-position-horizontal-relative:text;mso-position-vertical:absolute;mso-position-vertical-relative:text;mso-width-percent:0;mso-height-percent:0;mso-width-relative:margin;mso-height-relative:margin" from="54.35pt,41.1pt" to="277.05pt,159pt" o:gfxdata="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" strokecolor="black [3200]" strokeweight="1.5pt">
                 <v:stroke joinstyle="miter"/>
               </v:line>
             </w:pict>
@@ -6223,7 +6058,7 @@
           </mc:Choice>
           <mc:Fallback>
             <w:pict>
-              <v:shape w14:anchorId="3E29DCAE" id="Arc 4" o:spid="_x0000_s1026" style="position:absolute;margin-left:244.9pt;margin-top:26.6pt;width:22.95pt;height:26.65pt;rotation:-8674542fd;z-index:251697152;visibility:visible;mso-wrap-style:square;mso-width-percent:0;mso-height-percent:0;mso-wrap-distance-left:9pt;mso-wrap-distance-top:0;mso-wrap-distance-right:9pt;mso-wrap-distance-bottom:0;mso-position-horizontal:absolute;mso-position-horizontal-relative:margin;mso-position-vertical:absolute;mso-position-vertical-relative:text;mso-width-percent:0;mso-height-percent:0;mso-width-relative:margin;mso-height-relative:margin;v-text-anchor:middle" coordsize="291465,338371" o:gfxdata="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" path="m19561,84519nsc50300,22781,111083,-9954,171537,2673v56386,11777,101598,60815,115545,125326l145733,169186,19561,84519xem19561,84519nfc50300,22781,111083,-9954,171537,2673v56386,11777,101598,60815,115545,125326e" filled="f" strokecolor="#156082 [3204]" strokeweight=".5pt">
+              <v:shape w14:anchorId="688D1BD0" id="Arc 4" o:spid="_x0000_s1026" style="position:absolute;margin-left:244.9pt;margin-top:26.6pt;width:22.95pt;height:26.65pt;rotation:-8674542fd;z-index:251697152;visibility:visible;mso-wrap-style:square;mso-width-percent:0;mso-height-percent:0;mso-wrap-distance-left:9pt;mso-wrap-distance-top:0;mso-wrap-distance-right:9pt;mso-wrap-distance-bottom:0;mso-position-horizontal:absolute;mso-position-horizontal-relative:margin;mso-position-vertical:absolute;mso-position-vertical-relative:text;mso-width-percent:0;mso-height-percent:0;mso-width-relative:margin;mso-height-relative:margin;v-text-anchor:middle" coordsize="291465,338371" o:gfxdata="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" path="m19561,84519nsc50300,22781,111083,-9954,171537,2673v56386,11777,101598,60815,115545,125326l145733,169186,19561,84519xem19561,84519nfc50300,22781,111083,-9954,171537,2673v56386,11777,101598,60815,115545,125326e" filled="f" strokecolor="#156082 [3204]" strokeweight=".5pt">
                 <v:stroke joinstyle="miter"/>
                 <v:path arrowok="t" o:connecttype="custom" o:connectlocs="19561,84519;171537,2673;287082,127999" o:connectangles="0,0,0"/>
                 <w10:wrap anchorx="margin"/>
@@ -6311,7 +6146,7 @@
           </mc:Choice>
           <mc:Fallback>
             <w:pict>
-              <v:shape w14:anchorId="01DBFDA7" id="Flowchart: Delay 10" o:spid="_x0000_s1026" type="#_x0000_t135" style="position:absolute;margin-left:249.9pt;margin-top:54.7pt;width:26.65pt;height:36.8pt;rotation:-4724449fd;z-index:251722752;visibility:visible;mso-wrap-style:square;mso-width-percent:0;mso-wrap-distance-left:9pt;mso-wrap-distance-top:0;mso-wrap-distance-right:9pt;mso-wrap-distance-bottom:0;mso-position-horizontal:absolute;mso-position-horizontal-relative:text;mso-position-vertical:absolute;mso-position-vertical-relative:text;mso-width-percent:0;mso-width-relative:margin;v-text-anchor:middle" o:gfxdata="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" fillcolor="white [3201]" strokecolor="black [3213]" strokeweight="1pt">
+              <v:shape w14:anchorId="39E45677" id="Flowchart: Delay 10" o:spid="_x0000_s1026" type="#_x0000_t135" style="position:absolute;margin-left:249.9pt;margin-top:54.7pt;width:26.65pt;height:36.8pt;rotation:-4724449fd;z-index:251722752;visibility:visible;mso-wrap-style:square;mso-width-percent:0;mso-wrap-distance-left:9pt;mso-wrap-distance-top:0;mso-wrap-distance-right:9pt;mso-wrap-distance-bottom:0;mso-position-horizontal:absolute;mso-position-horizontal-relative:text;mso-position-vertical:absolute;mso-position-vertical-relative:text;mso-width-percent:0;mso-width-relative:margin;v-text-anchor:middle" o:gfxdata="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" fillcolor="white [3201]" strokecolor="black [3213]" strokeweight="1pt">
                 <v:shadow on="t" color="black" opacity="26214f" origin="-.5" offset="3pt,0"/>
               </v:shape>
             </w:pict>
@@ -6383,7 +6218,7 @@
           </mc:Choice>
           <mc:Fallback>
             <w:pict>
-              <v:line w14:anchorId="05D232FA" id="Straight Connector 3" o:spid="_x0000_s1026" style="position:absolute;z-index:251716608;visibility:visible;mso-wrap-style:square;mso-width-percent:0;mso-height-percent:0;mso-wrap-distance-left:9pt;mso-wrap-distance-top:0;mso-wrap-distance-right:9pt;mso-wrap-distance-bottom:0;mso-position-horizontal:absolute;mso-position-horizontal-relative:margin;mso-position-vertical:absolute;mso-position-vertical-relative:text;mso-width-percent:0;mso-height-percent:0;mso-width-relative:margin;mso-height-relative:margin" from="171.65pt,56.05pt" to="327.35pt,107.95pt" o:gfxdata="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" strokecolor="black [3200]" strokeweight="1.5pt">
+              <v:line w14:anchorId="352A4477" id="Straight Connector 3" o:spid="_x0000_s1026" style="position:absolute;z-index:251716608;visibility:visible;mso-wrap-style:square;mso-width-percent:0;mso-height-percent:0;mso-wrap-distance-left:9pt;mso-wrap-distance-top:0;mso-wrap-distance-right:9pt;mso-wrap-distance-bottom:0;mso-position-horizontal:absolute;mso-position-horizontal-relative:margin;mso-position-vertical:absolute;mso-position-vertical-relative:text;mso-width-percent:0;mso-height-percent:0;mso-width-relative:margin;mso-height-relative:margin" from="171.65pt,56.05pt" to="327.35pt,107.95pt" o:gfxdata="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" strokecolor="black [3200]" strokeweight="1.5pt">
                 <v:stroke joinstyle="miter"/>
                 <w10:wrap anchorx="margin"/>
               </v:line>
@@ -6457,7 +6292,7 @@
           </mc:Choice>
           <mc:Fallback>
             <w:pict>
-              <v:shapetype w14:anchorId="05BE4F28" id="_x0000_t120" coordsize="21600,21600" o:spt="120" path="m10800,qx,10800,10800,21600,21600,10800,10800,xe">
+              <v:shapetype w14:anchorId="4ABB159B" id="_x0000_t120" coordsize="21600,21600" o:spt="120" path="m10800,qx,10800,10800,21600,21600,10800,10800,xe">
                 <v:path gradientshapeok="t" o:connecttype="custom" o:connectlocs="10800,0;3163,3163;0,10800;3163,18437;10800,21600;18437,18437;21600,10800;18437,3163" textboxrect="3163,3163,18437,18437"/>
               </v:shapetype>
               <v:shape id="Flowchart: Connector 1" o:spid="_x0000_s1026" type="#_x0000_t120" style="position:absolute;margin-left:320.9pt;margin-top:84.7pt;width:41pt;height:40.2pt;z-index:251718656;visibility:visible;mso-wrap-style:square;mso-wrap-distance-left:9pt;mso-wrap-distance-top:0;mso-wrap-distance-right:9pt;mso-wrap-distance-bottom:0;mso-position-horizontal:absolute;mso-position-horizontal-relative:text;mso-position-vertical:absolute;mso-position-vertical-relative:text;v-text-anchor:middle" o:gfxdata="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" fillcolor="black [3200]" strokecolor="black [480]" strokeweight="1pt">
@@ -6532,7 +6367,7 @@
           </mc:Choice>
           <mc:Fallback>
             <w:pict>
-              <v:line w14:anchorId="68E47207" id="Straight Connector 3" o:spid="_x0000_s1026" style="position:absolute;flip:y;z-index:251720704;visibility:visible;mso-wrap-style:square;mso-width-percent:0;mso-height-percent:0;mso-wrap-distance-left:9pt;mso-wrap-distance-top:0;mso-wrap-distance-right:9pt;mso-wrap-distance-bottom:0;mso-position-horizontal:absolute;mso-position-horizontal-relative:text;mso-position-vertical:absolute;mso-position-vertical-relative:text;mso-width-percent:0;mso-height-percent:0;mso-width-relative:margin;mso-height-relative:margin" from="327.35pt,97.9pt" to="394.35pt,115.45pt" o:gfxdata="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" strokecolor="black [3200]" strokeweight="1.5pt">
+              <v:line w14:anchorId="10DCE548" id="Straight Connector 3" o:spid="_x0000_s1026" style="position:absolute;flip:y;z-index:251720704;visibility:visible;mso-wrap-style:square;mso-width-percent:0;mso-height-percent:0;mso-wrap-distance-left:9pt;mso-wrap-distance-top:0;mso-wrap-distance-right:9pt;mso-wrap-distance-bottom:0;mso-position-horizontal:absolute;mso-position-horizontal-relative:text;mso-position-vertical:absolute;mso-position-vertical-relative:text;mso-width-percent:0;mso-height-percent:0;mso-width-relative:margin;mso-height-relative:margin" from="327.35pt,97.9pt" to="394.35pt,115.45pt" o:gfxdata="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" strokecolor="black [3200]" strokeweight="1.5pt">
                 <v:stroke joinstyle="miter"/>
               </v:line>
             </w:pict>
@@ -6604,7 +6439,7 @@
           </mc:Choice>
           <mc:Fallback>
             <w:pict>
-              <v:line w14:anchorId="2F00E335" id="Straight Connector 3" o:spid="_x0000_s1026" style="position:absolute;z-index:251705344;visibility:visible;mso-wrap-style:square;mso-width-percent:0;mso-height-percent:0;mso-wrap-distance-left:9pt;mso-wrap-distance-top:0;mso-wrap-distance-right:9pt;mso-wrap-distance-bottom:0;mso-position-horizontal:absolute;mso-position-horizontal-relative:text;mso-position-vertical:absolute;mso-position-vertical-relative:text;mso-width-percent:0;mso-height-percent:0;mso-width-relative:margin;mso-height-relative:margin" from="156.55pt,53.55pt" to="278.75pt,171.6pt" o:gfxdata="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" strokecolor="black [3200]" strokeweight="1.5pt">
+              <v:line w14:anchorId="77712CF3" id="Straight Connector 3" o:spid="_x0000_s1026" style="position:absolute;z-index:251705344;visibility:visible;mso-wrap-style:square;mso-width-percent:0;mso-height-percent:0;mso-wrap-distance-left:9pt;mso-wrap-distance-top:0;mso-wrap-distance-right:9pt;mso-wrap-distance-bottom:0;mso-position-horizontal:absolute;mso-position-horizontal-relative:text;mso-position-vertical:absolute;mso-position-vertical-relative:text;mso-width-percent:0;mso-height-percent:0;mso-width-relative:margin;mso-height-relative:margin" from="156.55pt,53.55pt" to="278.75pt,171.6pt" o:gfxdata="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" strokecolor="black [3200]" strokeweight="1.5pt">
                 <v:stroke joinstyle="miter"/>
               </v:line>
             </w:pict>
@@ -6676,7 +6511,7 @@
           </mc:Choice>
           <mc:Fallback>
             <w:pict>
-              <v:line w14:anchorId="365EBE69" id="Straight Connector 3" o:spid="_x0000_s1026" style="position:absolute;flip:y;z-index:251714560;visibility:visible;mso-wrap-style:square;mso-width-percent:0;mso-height-percent:0;mso-wrap-distance-left:9pt;mso-wrap-distance-top:0;mso-wrap-distance-right:9pt;mso-wrap-distance-bottom:0;mso-position-horizontal:absolute;mso-position-horizontal-relative:text;mso-position-vertical:absolute;mso-position-vertical-relative:text;mso-width-percent:0;mso-height-percent:0;mso-width-relative:margin;mso-height-relative:margin" from="306.4pt,150.6pt" to="400.1pt,173.2pt" o:gfxdata="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" strokecolor="black [3200]" strokeweight="1.5pt">
+              <v:line w14:anchorId="209C420D" id="Straight Connector 3" o:spid="_x0000_s1026" style="position:absolute;flip:y;z-index:251714560;visibility:visible;mso-wrap-style:square;mso-width-percent:0;mso-height-percent:0;mso-wrap-distance-left:9pt;mso-wrap-distance-top:0;mso-wrap-distance-right:9pt;mso-wrap-distance-bottom:0;mso-position-horizontal:absolute;mso-position-horizontal-relative:text;mso-position-vertical:absolute;mso-position-vertical-relative:text;mso-width-percent:0;mso-height-percent:0;mso-width-relative:margin;mso-height-relative:margin" from="306.4pt,150.6pt" to="400.1pt,173.2pt" o:gfxdata="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" strokecolor="black [3200]" strokeweight="1.5pt">
                 <v:stroke joinstyle="miter"/>
               </v:line>
             </w:pict>
@@ -6756,7 +6591,7 @@
           </mc:Choice>
           <mc:Fallback>
             <w:pict>
-              <v:shape w14:anchorId="181B2225" id="Arc 4" o:spid="_x0000_s1026" style="position:absolute;margin-left:231.3pt;margin-top:149.1pt;width:44.95pt;height:49.05pt;rotation:-5068710fd;z-index:251707392;visibility:visible;mso-wrap-style:square;mso-width-percent:0;mso-height-percent:0;mso-wrap-distance-left:9pt;mso-wrap-distance-top:0;mso-wrap-distance-right:9pt;mso-wrap-distance-bottom:0;mso-position-horizontal:absolute;mso-position-horizontal-relative:margin;mso-position-vertical:absolute;mso-position-vertical-relative:text;mso-width-percent:0;mso-height-percent:0;mso-width-relative:margin;mso-height-relative:margin;v-text-anchor:middle" coordsize="571139,622641" o:gfxdata="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" path="m42378,148129nsc111830,25122,249770,-29650,375520,15847,492312,58103,571140,177169,571140,311321r-285570,l42378,148129xem42378,148129nfc111830,25122,249770,-29650,375520,15847,492312,58103,571140,177169,571140,311321e" filled="f" strokecolor="#156082 [3204]" strokeweight=".5pt">
+              <v:shape w14:anchorId="383D6831" id="Arc 4" o:spid="_x0000_s1026" style="position:absolute;margin-left:231.3pt;margin-top:149.1pt;width:44.95pt;height:49.05pt;rotation:-5068710fd;z-index:251707392;visibility:visible;mso-wrap-style:square;mso-width-percent:0;mso-height-percent:0;mso-wrap-distance-left:9pt;mso-wrap-distance-top:0;mso-wrap-distance-right:9pt;mso-wrap-distance-bottom:0;mso-position-horizontal:absolute;mso-position-horizontal-relative:margin;mso-position-vertical:absolute;mso-position-vertical-relative:text;mso-width-percent:0;mso-height-percent:0;mso-width-relative:margin;mso-height-relative:margin;v-text-anchor:middle" coordsize="571139,622641" o:gfxdata="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" path="m42378,148129nsc111830,25122,249770,-29650,375520,15847,492312,58103,571140,177169,571140,311321r-285570,l42378,148129xem42378,148129nfc111830,25122,249770,-29650,375520,15847,492312,58103,571140,177169,571140,311321e" filled="f" strokecolor="#156082 [3204]" strokeweight=".5pt">
                 <v:stroke joinstyle="miter"/>
                 <v:path arrowok="t" o:connecttype="custom" o:connectlocs="42378,148129;375520,15847;571140,311321" o:connectangles="0,0,0"/>
                 <w10:wrap anchorx="margin"/>
@@ -6952,7 +6787,7 @@
           </mc:Choice>
           <mc:Fallback>
             <w:pict>
-              <v:shape w14:anchorId="3197DAEF" id="Flowchart: Delay 10" o:spid="_x0000_s1026" type="#_x0000_t135" style="position:absolute;margin-left:120.2pt;margin-top:149pt;width:26.65pt;height:36.8pt;rotation:-5690966fd;z-index:251710464;visibility:visible;mso-wrap-style:square;mso-width-percent:0;mso-wrap-distance-left:9pt;mso-wrap-distance-top:0;mso-wrap-distance-right:9pt;mso-wrap-distance-bottom:0;mso-position-horizontal:absolute;mso-position-horizontal-relative:text;mso-position-vertical:absolute;mso-position-vertical-relative:text;mso-width-percent:0;mso-width-relative:margin;v-text-anchor:middle" o:gfxdata="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" fillcolor="white [3201]" strokecolor="black [3213]" strokeweight="1pt">
+              <v:shape w14:anchorId="1A6920E2" id="Flowchart: Delay 10" o:spid="_x0000_s1026" type="#_x0000_t135" style="position:absolute;margin-left:120.2pt;margin-top:149pt;width:26.65pt;height:36.8pt;rotation:-5690966fd;z-index:251710464;visibility:visible;mso-wrap-style:square;mso-width-percent:0;mso-wrap-distance-left:9pt;mso-wrap-distance-top:0;mso-wrap-distance-right:9pt;mso-wrap-distance-bottom:0;mso-position-horizontal:absolute;mso-position-horizontal-relative:text;mso-position-vertical:absolute;mso-position-vertical-relative:text;mso-width-percent:0;mso-width-relative:margin;v-text-anchor:middle" o:gfxdata="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" fillcolor="white [3201]" strokecolor="black [3213]" strokeweight="1pt">
                 <v:shadow on="t" color="black" opacity="26214f" origin="-.5" offset="3pt,0"/>
               </v:shape>
             </w:pict>
@@ -7038,7 +6873,7 @@
           </mc:Choice>
           <mc:Fallback>
             <w:pict>
-              <v:shape w14:anchorId="56771A6D" id="Flowchart: Delay 10" o:spid="_x0000_s1026" type="#_x0000_t135" style="position:absolute;margin-left:154.75pt;margin-top:178pt;width:25pt;height:36.85pt;rotation:6098269fd;z-index:251712512;visibility:visible;mso-wrap-style:square;mso-width-percent:0;mso-wrap-distance-left:9pt;mso-wrap-distance-top:0;mso-wrap-distance-right:9pt;mso-wrap-distance-bottom:0;mso-position-horizontal:absolute;mso-position-horizontal-relative:text;mso-position-vertical:absolute;mso-position-vertical-relative:text;mso-width-percent:0;mso-width-relative:margin;v-text-anchor:middle" o:gfxdata="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" fillcolor="white [3201]" strokecolor="black [3213]" strokeweight="1pt">
+              <v:shape w14:anchorId="481BBA7A" id="Flowchart: Delay 10" o:spid="_x0000_s1026" type="#_x0000_t135" style="position:absolute;margin-left:154.75pt;margin-top:178pt;width:25pt;height:36.85pt;rotation:6098269fd;z-index:251712512;visibility:visible;mso-wrap-style:square;mso-width-percent:0;mso-wrap-distance-left:9pt;mso-wrap-distance-top:0;mso-wrap-distance-right:9pt;mso-wrap-distance-bottom:0;mso-position-horizontal:absolute;mso-position-horizontal-relative:text;mso-position-vertical:absolute;mso-position-vertical-relative:text;mso-width-percent:0;mso-width-relative:margin;v-text-anchor:middle" o:gfxdata="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" fillcolor="white [3201]" strokecolor="black [3213]" strokeweight="1pt">
                 <v:shadow on="t" color="black" opacity="26214f" origin="-.5" offset="3pt,0"/>
               </v:shape>
             </w:pict>
@@ -7110,7 +6945,7 @@
           </mc:Choice>
           <mc:Fallback>
             <w:pict>
-              <v:line w14:anchorId="5A815C2C" id="Straight Connector 3" o:spid="_x0000_s1026" style="position:absolute;z-index:251701248;visibility:visible;mso-wrap-style:square;mso-width-percent:0;mso-height-percent:0;mso-wrap-distance-left:9pt;mso-wrap-distance-top:0;mso-wrap-distance-right:9pt;mso-wrap-distance-bottom:0;mso-position-horizontal:absolute;mso-position-horizontal-relative:text;mso-position-vertical:absolute;mso-position-vertical-relative:text;mso-width-percent:0;mso-height-percent:0;mso-width-relative:margin;mso-height-relative:margin" from="43.55pt,174.1pt" to="272.1pt,190.85pt" o:gfxdata="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" strokecolor="black [3200]" strokeweight="1.5pt">
+              <v:line w14:anchorId="7E284B76" id="Straight Connector 3" o:spid="_x0000_s1026" style="position:absolute;z-index:251701248;visibility:visible;mso-wrap-style:square;mso-width-percent:0;mso-height-percent:0;mso-wrap-distance-left:9pt;mso-wrap-distance-top:0;mso-wrap-distance-right:9pt;mso-wrap-distance-bottom:0;mso-position-horizontal:absolute;mso-position-horizontal-relative:text;mso-position-vertical:absolute;mso-position-vertical-relative:text;mso-width-percent:0;mso-height-percent:0;mso-width-relative:margin;mso-height-relative:margin" from="43.55pt,174.1pt" to="272.1pt,190.85pt" o:gfxdata="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" strokecolor="black [3200]" strokeweight="1.5pt">
                 <v:stroke joinstyle="miter"/>
               </v:line>
             </w:pict>
@@ -7183,7 +7018,7 @@
           </mc:Choice>
           <mc:Fallback>
             <w:pict>
-              <v:shape w14:anchorId="1FEE7BD7" id="Flowchart: Connector 1" o:spid="_x0000_s1026" type="#_x0000_t120" style="position:absolute;margin-left:267.25pt;margin-top:159.2pt;width:41pt;height:40.2pt;z-index:251703296;visibility:visible;mso-wrap-style:square;mso-wrap-distance-left:9pt;mso-wrap-distance-top:0;mso-wrap-distance-right:9pt;mso-wrap-distance-bottom:0;mso-position-horizontal:absolute;mso-position-horizontal-relative:text;mso-position-vertical:absolute;mso-position-vertical-relative:text;v-text-anchor:middle" o:gfxdata="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" fillcolor="black [3200]" strokecolor="black [480]" strokeweight="1pt">
+              <v:shape w14:anchorId="45CA6CA2" id="Flowchart: Connector 1" o:spid="_x0000_s1026" type="#_x0000_t120" style="position:absolute;margin-left:267.25pt;margin-top:159.2pt;width:41pt;height:40.2pt;z-index:251703296;visibility:visible;mso-wrap-style:square;mso-wrap-distance-left:9pt;mso-wrap-distance-top:0;mso-wrap-distance-right:9pt;mso-wrap-distance-bottom:0;mso-position-horizontal:absolute;mso-position-horizontal-relative:text;mso-position-vertical:absolute;mso-position-vertical-relative:text;v-text-anchor:middle" o:gfxdata="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" fillcolor="black [3200]" strokecolor="black [480]" strokeweight="1pt">
                 <v:stroke joinstyle="miter"/>
               </v:shape>
             </w:pict>
@@ -7364,7 +7199,7 @@
           </mc:Choice>
           <mc:Fallback>
             <w:pict>
-              <v:shape w14:anchorId="1448E01E" id="Arc 4" o:spid="_x0000_s1026" style="position:absolute;margin-left:125.8pt;margin-top:27.6pt;width:41pt;height:34.35pt;rotation:-9338923fd;z-index:251685888;visibility:visible;mso-wrap-style:square;mso-width-percent:0;mso-height-percent:0;mso-wrap-distance-left:9pt;mso-wrap-distance-top:0;mso-wrap-distance-right:9pt;mso-wrap-distance-bottom:0;mso-position-horizontal:absolute;mso-position-horizontal-relative:text;mso-position-vertical:absolute;mso-position-vertical-relative:text;mso-width-percent:0;mso-height-percent:0;mso-width-relative:margin;mso-height-relative:margin;v-text-anchor:middle" coordsize="520700,436114" o:gfxdata="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" path="m260350,nsc404137,,520700,97627,520700,218057r-260350,l260350,xem260350,nfc404137,,520700,97627,520700,218057e" filled="f" strokecolor="#156082 [3204]" strokeweight=".5pt">
+              <v:shape w14:anchorId="4650F5EE" id="Arc 4" o:spid="_x0000_s1026" style="position:absolute;margin-left:125.8pt;margin-top:27.6pt;width:41pt;height:34.35pt;rotation:-9338923fd;z-index:251685888;visibility:visible;mso-wrap-style:square;mso-width-percent:0;mso-height-percent:0;mso-wrap-distance-left:9pt;mso-wrap-distance-top:0;mso-wrap-distance-right:9pt;mso-wrap-distance-bottom:0;mso-position-horizontal:absolute;mso-position-horizontal-relative:text;mso-position-vertical:absolute;mso-position-vertical-relative:text;mso-width-percent:0;mso-height-percent:0;mso-width-relative:margin;mso-height-relative:margin;v-text-anchor:middle" coordsize="520700,436114" o:gfxdata="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" path="m260350,nsc404137,,520700,97627,520700,218057r-260350,l260350,xem260350,nfc404137,,520700,97627,520700,218057e" filled="f" strokecolor="#156082 [3204]" strokeweight=".5pt">
                 <v:stroke joinstyle="miter"/>
                 <v:path arrowok="t" o:connecttype="custom" o:connectlocs="260350,0;520700,218057" o:connectangles="0,0"/>
               </v:shape>
@@ -7437,7 +7272,7 @@
           </mc:Choice>
           <mc:Fallback>
             <w:pict>
-              <v:line w14:anchorId="3135F3AD" id="Straight Connector 3" o:spid="_x0000_s1026" style="position:absolute;z-index:251695104;visibility:visible;mso-wrap-style:square;mso-width-percent:0;mso-height-percent:0;mso-wrap-distance-left:9pt;mso-wrap-distance-top:0;mso-wrap-distance-right:9pt;mso-wrap-distance-bottom:0;mso-position-horizontal:absolute;mso-position-horizontal-relative:text;mso-position-vertical:absolute;mso-position-vertical-relative:text;mso-width-percent:0;mso-height-percent:0;mso-width-relative:margin;mso-height-relative:margin" from="173.3pt,35.9pt" to="281.3pt,35.9pt" o:gfxdata="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" strokecolor="black [3200]" strokeweight="1.5pt">
+              <v:line w14:anchorId="5D1AD19D" id="Straight Connector 3" o:spid="_x0000_s1026" style="position:absolute;z-index:251695104;visibility:visible;mso-wrap-style:square;mso-width-percent:0;mso-height-percent:0;mso-wrap-distance-left:9pt;mso-wrap-distance-top:0;mso-wrap-distance-right:9pt;mso-wrap-distance-bottom:0;mso-position-horizontal:absolute;mso-position-horizontal-relative:text;mso-position-vertical:absolute;mso-position-vertical-relative:text;mso-width-percent:0;mso-height-percent:0;mso-width-relative:margin;mso-height-relative:margin" from="173.3pt,35.9pt" to="281.3pt,35.9pt" o:gfxdata="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" strokecolor="black [3200]" strokeweight="1.5pt">
                 <v:stroke joinstyle="miter"/>
               </v:line>
             </w:pict>
@@ -7510,7 +7345,7 @@
           </mc:Choice>
           <mc:Fallback>
             <w:pict>
-              <v:shape w14:anchorId="0CE8604B" id="Flowchart: Connector 1" o:spid="_x0000_s1026" type="#_x0000_t120" style="position:absolute;margin-left:139.7pt;margin-top:21.7pt;width:41pt;height:40.2pt;z-index:251681792;visibility:visible;mso-wrap-style:square;mso-wrap-distance-left:9pt;mso-wrap-distance-top:0;mso-wrap-distance-right:9pt;mso-wrap-distance-bottom:0;mso-position-horizontal:absolute;mso-position-horizontal-relative:text;mso-position-vertical:absolute;mso-position-vertical-relative:text;v-text-anchor:middle" o:gfxdata="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" fillcolor="black [3200]" strokecolor="black [480]" strokeweight="1pt">
+              <v:shape w14:anchorId="1A2E23E3" id="Flowchart: Connector 1" o:spid="_x0000_s1026" type="#_x0000_t120" style="position:absolute;margin-left:139.7pt;margin-top:21.7pt;width:41pt;height:40.2pt;z-index:251681792;visibility:visible;mso-wrap-style:square;mso-wrap-distance-left:9pt;mso-wrap-distance-top:0;mso-wrap-distance-right:9pt;mso-wrap-distance-bottom:0;mso-position-horizontal:absolute;mso-position-horizontal-relative:text;mso-position-vertical:absolute;mso-position-vertical-relative:text;v-text-anchor:middle" o:gfxdata="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" fillcolor="black [3200]" strokecolor="black [480]" strokeweight="1pt">
                 <v:stroke joinstyle="miter"/>
               </v:shape>
             </w:pict>
@@ -7582,7 +7417,7 @@
           </mc:Choice>
           <mc:Fallback>
             <w:pict>
-              <v:line w14:anchorId="6020004B" id="Straight Connector 3" o:spid="_x0000_s1026" style="position:absolute;flip:y;z-index:251684864;visibility:visible;mso-wrap-style:square;mso-width-percent:0;mso-height-percent:0;mso-wrap-distance-left:9pt;mso-wrap-distance-top:0;mso-wrap-distance-right:9pt;mso-wrap-distance-bottom:0;mso-position-horizontal:absolute;mso-position-horizontal-relative:text;mso-position-vertical:absolute;mso-position-vertical-relative:text;mso-width-percent:0;mso-height-percent:0;mso-width-relative:margin;mso-height-relative:margin" from="51.05pt,56.1pt" to="149pt,77.8pt" o:gfxdata="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" strokecolor="black [3200]" strokeweight="1.5pt">
+              <v:line w14:anchorId="19B0675F" id="Straight Connector 3" o:spid="_x0000_s1026" style="position:absolute;flip:y;z-index:251684864;visibility:visible;mso-wrap-style:square;mso-width-percent:0;mso-height-percent:0;mso-wrap-distance-left:9pt;mso-wrap-distance-top:0;mso-wrap-distance-right:9pt;mso-wrap-distance-bottom:0;mso-position-horizontal:absolute;mso-position-horizontal-relative:text;mso-position-vertical:absolute;mso-position-vertical-relative:text;mso-width-percent:0;mso-height-percent:0;mso-width-relative:margin;mso-height-relative:margin" from="51.05pt,56.1pt" to="149pt,77.8pt" o:gfxdata="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" strokecolor="black [3200]" strokeweight="1.5pt">
                 <v:stroke joinstyle="miter"/>
               </v:line>
             </w:pict>
@@ -7655,7 +7490,7 @@
           </mc:Choice>
           <mc:Fallback>
             <w:pict>
-              <v:shape w14:anchorId="3965471E" id="Flowchart: Connector 1" o:spid="_x0000_s1026" type="#_x0000_t120" style="position:absolute;margin-left:269.8pt;margin-top:21.1pt;width:41pt;height:40.2pt;z-index:251691008;visibility:visible;mso-wrap-style:square;mso-wrap-distance-left:9pt;mso-wrap-distance-top:0;mso-wrap-distance-right:9pt;mso-wrap-distance-bottom:0;mso-position-horizontal:absolute;mso-position-horizontal-relative:text;mso-position-vertical:absolute;mso-position-vertical-relative:text;v-text-anchor:middle" o:gfxdata="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" fillcolor="black [3200]" strokecolor="black [480]" strokeweight="1pt">
+              <v:shape w14:anchorId="38A37F39" id="Flowchart: Connector 1" o:spid="_x0000_s1026" type="#_x0000_t120" style="position:absolute;margin-left:269.8pt;margin-top:21.1pt;width:41pt;height:40.2pt;z-index:251691008;visibility:visible;mso-wrap-style:square;mso-wrap-distance-left:9pt;mso-wrap-distance-top:0;mso-wrap-distance-right:9pt;mso-wrap-distance-bottom:0;mso-position-horizontal:absolute;mso-position-horizontal-relative:text;mso-position-vertical:absolute;mso-position-vertical-relative:text;v-text-anchor:middle" o:gfxdata="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" fillcolor="black [3200]" strokecolor="black [480]" strokeweight="1pt">
                 <v:stroke joinstyle="miter"/>
               </v:shape>
             </w:pict>
@@ -7727,7 +7562,7 @@
           </mc:Choice>
           <mc:Fallback>
             <w:pict>
-              <v:line w14:anchorId="07B0BFC0" id="Straight Connector 3" o:spid="_x0000_s1026" style="position:absolute;flip:y;z-index:251688960;visibility:visible;mso-wrap-style:square;mso-width-percent:0;mso-height-percent:0;mso-wrap-distance-left:9pt;mso-wrap-distance-top:0;mso-wrap-distance-right:9pt;mso-wrap-distance-bottom:0;mso-position-horizontal:absolute;mso-position-horizontal-relative:text;mso-position-vertical:absolute;mso-position-vertical-relative:text;mso-width-percent:0;mso-height-percent:0;mso-width-relative:margin;mso-height-relative:margin" from="303.05pt,31.75pt" to="393.45pt,32.6pt" o:gfxdata="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" strokecolor="black [3200]" strokeweight="1.5pt">
+              <v:line w14:anchorId="3DAC4016" id="Straight Connector 3" o:spid="_x0000_s1026" style="position:absolute;flip:y;z-index:251688960;visibility:visible;mso-wrap-style:square;mso-width-percent:0;mso-height-percent:0;mso-wrap-distance-left:9pt;mso-wrap-distance-top:0;mso-wrap-distance-right:9pt;mso-wrap-distance-bottom:0;mso-position-horizontal:absolute;mso-position-horizontal-relative:text;mso-position-vertical:absolute;mso-position-vertical-relative:text;mso-width-percent:0;mso-height-percent:0;mso-width-relative:margin;mso-height-relative:margin" from="303.05pt,31.75pt" to="393.45pt,32.6pt" o:gfxdata="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" strokecolor="black [3200]" strokeweight="1.5pt">
                 <v:stroke joinstyle="miter"/>
               </v:line>
             </w:pict>
@@ -7903,7 +7738,7 @@
           </mc:Choice>
           <mc:Fallback>
             <w:pict>
-              <v:line w14:anchorId="4A48EAE8" id="Straight Connector 3" o:spid="_x0000_s1026" style="position:absolute;z-index:251682816;visibility:visible;mso-wrap-style:square;mso-width-percent:0;mso-height-percent:0;mso-wrap-distance-left:9pt;mso-wrap-distance-top:0;mso-wrap-distance-right:9pt;mso-wrap-distance-bottom:0;mso-position-horizontal:absolute;mso-position-horizontal-relative:text;mso-position-vertical:absolute;mso-position-vertical-relative:text;mso-width-percent:0;mso-height-percent:0;mso-width-relative:margin;mso-height-relative:margin" from="45.2pt,21.7pt" to="152.35pt,34.25pt" o:gfxdata="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" strokecolor="black [3200]" strokeweight="1.5pt">
+              <v:line w14:anchorId="1B7CFA2E" id="Straight Connector 3" o:spid="_x0000_s1026" style="position:absolute;z-index:251682816;visibility:visible;mso-wrap-style:square;mso-width-percent:0;mso-height-percent:0;mso-wrap-distance-left:9pt;mso-wrap-distance-top:0;mso-wrap-distance-right:9pt;mso-wrap-distance-bottom:0;mso-position-horizontal:absolute;mso-position-horizontal-relative:text;mso-position-vertical:absolute;mso-position-vertical-relative:text;mso-width-percent:0;mso-height-percent:0;mso-width-relative:margin;mso-height-relative:margin" from="45.2pt,21.7pt" to="152.35pt,34.25pt" o:gfxdata="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" strokecolor="black [3200]" strokeweight="1.5pt">
                 <v:stroke joinstyle="miter"/>
               </v:line>
             </w:pict>
@@ -7988,7 +7823,10 @@
           </mc:Choice>
           <mc:Fallback>
             <w:pict>
-              <v:shape w14:anchorId="0BC28FC7" id="Flowchart: Connector 1" o:spid="_x0000_s1034" type="#_x0000_t120" style="position:absolute;margin-left:393.75pt;margin-top:134.15pt;width:41pt;height:40.2pt;z-index:251679744;visibility:visible;mso-wrap-style:square;mso-wrap-distance-left:9pt;mso-wrap-distance-top:0;mso-wrap-distance-right:9pt;mso-wrap-distance-bottom:0;mso-position-horizontal:absolute;mso-position-horizontal-relative:text;mso-position-vertical:absolute;mso-position-vertical-relative:text;v-text-anchor:middle" o:gfxdata="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" fillcolor="#156082 [3204]" strokecolor="#030e13 [484]" strokeweight="1pt">
+              <v:shapetype w14:anchorId="0BC28FC7" id="_x0000_t120" coordsize="21600,21600" o:spt="120" path="m10800,qx,10800,10800,21600,21600,10800,10800,xe">
+                <v:path gradientshapeok="t" o:connecttype="custom" o:connectlocs="10800,0;3163,3163;0,10800;3163,18437;10800,21600;18437,18437;21600,10800;18437,3163" textboxrect="3163,3163,18437,18437"/>
+              </v:shapetype>
+              <v:shape id="Flowchart: Connector 1" o:spid="_x0000_s1034" type="#_x0000_t120" style="position:absolute;margin-left:393.75pt;margin-top:134.15pt;width:41pt;height:40.2pt;z-index:251679744;visibility:visible;mso-wrap-style:square;mso-wrap-distance-left:9pt;mso-wrap-distance-top:0;mso-wrap-distance-right:9pt;mso-wrap-distance-bottom:0;mso-position-horizontal:absolute;mso-position-horizontal-relative:text;mso-position-vertical:absolute;mso-position-vertical-relative:text;v-text-anchor:middle" o:gfxdata="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" fillcolor="#156082 [3204]" strokecolor="#030e13 [484]" strokeweight="1pt">
                 <v:stroke joinstyle="miter"/>
                 <v:textbox>
                   <w:txbxContent>
@@ -9919,15 +9757,7 @@
                 <w:sz w:val="24"/>
                 <w:szCs w:val="24"/>
               </w:rPr>
-              <w:t>T_00</w:t>
-            </w:r>
-            <w:r>
-              <w:rPr>
-                <w:rFonts w:ascii="Times New Roman" w:hAnsi="Times New Roman" w:cs="Times New Roman"/>
-                <w:sz w:val="24"/>
-                <w:szCs w:val="24"/>
-              </w:rPr>
-              <w:t>2</w:t>
+              <w:t>T_002</w:t>
             </w:r>
           </w:p>
         </w:tc>
@@ -10057,15 +9887,7 @@
                 <w:sz w:val="24"/>
                 <w:szCs w:val="24"/>
               </w:rPr>
-              <w:t>T_00</w:t>
-            </w:r>
-            <w:r>
-              <w:rPr>
-                <w:rFonts w:ascii="Times New Roman" w:hAnsi="Times New Roman" w:cs="Times New Roman"/>
-                <w:sz w:val="24"/>
-                <w:szCs w:val="24"/>
-              </w:rPr>
-              <w:t>3</w:t>
+              <w:t>T_003</w:t>
             </w:r>
           </w:p>
         </w:tc>
@@ -10194,15 +10016,7 @@
                 <w:sz w:val="24"/>
                 <w:szCs w:val="24"/>
               </w:rPr>
-              <w:t>T_00</w:t>
-            </w:r>
-            <w:r>
-              <w:rPr>
-                <w:rFonts w:ascii="Times New Roman" w:hAnsi="Times New Roman" w:cs="Times New Roman"/>
-                <w:sz w:val="24"/>
-                <w:szCs w:val="24"/>
-              </w:rPr>
-              <w:t>4</w:t>
+              <w:t>T_004</w:t>
             </w:r>
           </w:p>
         </w:tc>
@@ -10438,8 +10252,8 @@
           <w:rFonts w:ascii="Times New Roman" w:hAnsi="Times New Roman" w:cs="Times New Roman"/>
           <w:b/>
           <w:bCs/>
-          <w:sz w:val="24"/>
-          <w:szCs w:val="24"/>
+          <w:sz w:val="32"/>
+          <w:szCs w:val="32"/>
           <w:u w:val="single"/>
         </w:rPr>
       </w:pPr>
@@ -10448,8 +10262,8 @@
           <w:rFonts w:ascii="Times New Roman" w:hAnsi="Times New Roman" w:cs="Times New Roman"/>
           <w:b/>
           <w:bCs/>
-          <w:sz w:val="24"/>
-          <w:szCs w:val="24"/>
+          <w:sz w:val="32"/>
+          <w:szCs w:val="32"/>
           <w:u w:val="single"/>
         </w:rPr>
         <w:lastRenderedPageBreak/>
@@ -10467,95 +10281,13 @@
           <w:szCs w:val="27"/>
         </w:rPr>
       </w:pPr>
-      <w:proofErr w:type="gramStart"/>
       <w:r>
         <w:rPr>
           <w:color w:val="000000"/>
           <w:sz w:val="27"/>
           <w:szCs w:val="27"/>
         </w:rPr>
-        <w:t>In a given</w:t>
-      </w:r>
-      <w:proofErr w:type="gramEnd"/>
-      <w:r>
-        <w:rPr>
-          <w:color w:val="000000"/>
-          <w:sz w:val="27"/>
-          <w:szCs w:val="27"/>
-        </w:rPr>
-        <w:t xml:space="preserve"> network, the </w:t>
-      </w:r>
-      <w:proofErr w:type="spellStart"/>
-      <w:r>
-        <w:rPr>
-          <w:color w:val="000000"/>
-          <w:sz w:val="27"/>
-          <w:szCs w:val="27"/>
-        </w:rPr>
-        <w:t>sendfile</w:t>
-      </w:r>
-      <w:proofErr w:type="spellEnd"/>
-      <w:r>
-        <w:rPr>
-          <w:color w:val="000000"/>
-          <w:sz w:val="27"/>
-          <w:szCs w:val="27"/>
-        </w:rPr>
-        <w:t xml:space="preserve"> command is used to send a file to a user on a different file server. The </w:t>
-      </w:r>
-      <w:proofErr w:type="spellStart"/>
-      <w:r>
-        <w:rPr>
-          <w:color w:val="000000"/>
-          <w:sz w:val="27"/>
-          <w:szCs w:val="27"/>
-        </w:rPr>
-        <w:t>sendfile</w:t>
-      </w:r>
-      <w:proofErr w:type="spellEnd"/>
-      <w:r>
-        <w:rPr>
-          <w:color w:val="000000"/>
-          <w:sz w:val="27"/>
-          <w:szCs w:val="27"/>
-        </w:rPr>
-        <w:t xml:space="preserve"> command takes three arguments: the first argument should be an existing file in the sender’s home directory, the second argument should be the name of the receiver’s file server, and the third argument should be the receiver’s </w:t>
-      </w:r>
-      <w:proofErr w:type="spellStart"/>
-      <w:r>
-        <w:rPr>
-          <w:color w:val="000000"/>
-          <w:sz w:val="27"/>
-          <w:szCs w:val="27"/>
-        </w:rPr>
-        <w:t>user_id</w:t>
-      </w:r>
-      <w:proofErr w:type="spellEnd"/>
-      <w:r>
-        <w:rPr>
-          <w:color w:val="000000"/>
-          <w:sz w:val="27"/>
-          <w:szCs w:val="27"/>
-        </w:rPr>
-        <w:t xml:space="preserve">. If all the arguments are correct, then the file is successfully sent; </w:t>
-      </w:r>
-      <w:proofErr w:type="gramStart"/>
-      <w:r>
-        <w:rPr>
-          <w:color w:val="000000"/>
-          <w:sz w:val="27"/>
-          <w:szCs w:val="27"/>
-        </w:rPr>
-        <w:t>otherwise</w:t>
-      </w:r>
-      <w:proofErr w:type="gramEnd"/>
-      <w:r>
-        <w:rPr>
-          <w:color w:val="000000"/>
-          <w:sz w:val="27"/>
-          <w:szCs w:val="27"/>
-        </w:rPr>
-        <w:t xml:space="preserve"> the sender obtains an error message.</w:t>
+        <w:t>In a given network, the sendfile command is used to send a file to a user on a different file server. The sendfile command takes three arguments: the first argument should be an existing file in the sender’s home directory, the second argument should be the name of the receiver’s file server, and the third argument should be the receiver’s user_id. If all the arguments are correct, then the file is successfully sent; otherwise the sender obtains an error message.</w:t>
       </w:r>
     </w:p>
     <w:p>
@@ -10757,25 +10489,7 @@
           <w:sz w:val="24"/>
           <w:szCs w:val="24"/>
         </w:rPr>
-        <w:t xml:space="preserve">Receivers </w:t>
-      </w:r>
-      <w:proofErr w:type="spellStart"/>
-      <w:r>
-        <w:rPr>
-          <w:rFonts w:ascii="Times New Roman" w:hAnsi="Times New Roman" w:cs="Times New Roman"/>
-          <w:sz w:val="24"/>
-          <w:szCs w:val="24"/>
-        </w:rPr>
-        <w:t>user_id</w:t>
-      </w:r>
-      <w:proofErr w:type="spellEnd"/>
-      <w:r>
-        <w:rPr>
-          <w:rFonts w:ascii="Times New Roman" w:hAnsi="Times New Roman" w:cs="Times New Roman"/>
-          <w:sz w:val="24"/>
-          <w:szCs w:val="24"/>
-        </w:rPr>
-        <w:t xml:space="preserve"> entered.</w:t>
+        <w:t>Receivers user_id entered.</w:t>
       </w:r>
     </w:p>
     <w:p>
@@ -10887,15 +10601,7 @@
           <w:sz w:val="24"/>
           <w:szCs w:val="24"/>
         </w:rPr>
-        <w:t>Draw the Cause Effect Graph</w:t>
-      </w:r>
-      <w:r>
-        <w:rPr>
-          <w:rFonts w:ascii="Times New Roman" w:hAnsi="Times New Roman" w:cs="Times New Roman"/>
-          <w:sz w:val="24"/>
-          <w:szCs w:val="24"/>
-        </w:rPr>
-        <w:t>)</w:t>
+        <w:t>Draw the Cause Effect Graph)</w:t>
       </w:r>
     </w:p>
     <w:p>
@@ -11087,7 +10793,7 @@
           </mc:Choice>
           <mc:Fallback>
             <w:pict>
-              <v:line w14:anchorId="0C8DAFF5" id="Straight Connector 12" o:spid="_x0000_s1026" style="position:absolute;z-index:251737088;visibility:visible;mso-wrap-style:square;mso-width-percent:0;mso-height-percent:0;mso-wrap-distance-left:9pt;mso-wrap-distance-top:0;mso-wrap-distance-right:9pt;mso-wrap-distance-bottom:0;mso-position-horizontal:absolute;mso-position-horizontal-relative:text;mso-position-vertical:absolute;mso-position-vertical-relative:text;mso-width-percent:0;mso-height-percent:0;mso-width-relative:margin;mso-height-relative:margin" from="61.95pt,17.15pt" to="220.2pt,92.5pt" o:gfxdata="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" strokecolor="#156082 [3204]" strokeweight=".5pt">
+              <v:line w14:anchorId="2DBA57F7" id="Straight Connector 12" o:spid="_x0000_s1026" style="position:absolute;z-index:251737088;visibility:visible;mso-wrap-style:square;mso-width-percent:0;mso-height-percent:0;mso-wrap-distance-left:9pt;mso-wrap-distance-top:0;mso-wrap-distance-right:9pt;mso-wrap-distance-bottom:0;mso-position-horizontal:absolute;mso-position-horizontal-relative:text;mso-position-vertical:absolute;mso-position-vertical-relative:text;mso-width-percent:0;mso-height-percent:0;mso-width-relative:margin;mso-height-relative:margin" from="61.95pt,17.15pt" to="220.2pt,92.5pt" o:gfxdata="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" strokecolor="#156082 [3204]" strokeweight=".5pt">
                 <v:stroke joinstyle="miter"/>
               </v:line>
             </w:pict>
@@ -11277,7 +10983,7 @@
           </mc:Choice>
           <mc:Fallback>
             <w:pict>
-              <v:line w14:anchorId="391EE004" id="Straight Connector 15" o:spid="_x0000_s1026" style="position:absolute;flip:y;z-index:251740160;visibility:visible;mso-wrap-style:square;mso-width-percent:0;mso-height-percent:0;mso-wrap-distance-left:9pt;mso-wrap-distance-top:0;mso-wrap-distance-right:9pt;mso-wrap-distance-bottom:0;mso-position-horizontal:absolute;mso-position-horizontal-relative:text;mso-position-vertical:absolute;mso-position-vertical-relative:text;mso-width-percent:0;mso-height-percent:0;mso-width-relative:margin;mso-height-relative:margin" from="247pt,15.2pt" to="400.2pt,74.65pt" o:gfxdata="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" strokecolor="#156082 [3204]" strokeweight=".5pt">
+              <v:line w14:anchorId="10403829" id="Straight Connector 15" o:spid="_x0000_s1026" style="position:absolute;flip:y;z-index:251740160;visibility:visible;mso-wrap-style:square;mso-width-percent:0;mso-height-percent:0;mso-wrap-distance-left:9pt;mso-wrap-distance-top:0;mso-wrap-distance-right:9pt;mso-wrap-distance-bottom:0;mso-position-horizontal:absolute;mso-position-horizontal-relative:text;mso-position-vertical:absolute;mso-position-vertical-relative:text;mso-width-percent:0;mso-height-percent:0;mso-width-relative:margin;mso-height-relative:margin" from="247pt,15.2pt" to="400.2pt,74.65pt" o:gfxdata="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" strokecolor="#156082 [3204]" strokeweight=".5pt">
                 <v:stroke joinstyle="miter"/>
               </v:line>
             </w:pict>
@@ -11363,7 +11069,7 @@
           </mc:Choice>
           <mc:Fallback>
             <w:pict>
-              <v:line w14:anchorId="20466B90" id="Straight Connector 13" o:spid="_x0000_s1026" style="position:absolute;flip:y;z-index:251738112;visibility:visible;mso-wrap-style:square;mso-width-percent:0;mso-height-percent:0;mso-wrap-distance-left:9pt;mso-wrap-distance-top:0;mso-wrap-distance-right:9pt;mso-wrap-distance-bottom:0;mso-position-horizontal:absolute;mso-position-horizontal-relative:text;mso-position-vertical:absolute;mso-position-vertical-relative:text;mso-width-percent:0;mso-height-percent:0;mso-width-relative:margin;mso-height-relative:margin" from="66.15pt,60.1pt" to="215.15pt,61.75pt" o:gfxdata="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" strokecolor="#156082 [3204]" strokeweight=".5pt">
+              <v:line w14:anchorId="21C657EC" id="Straight Connector 13" o:spid="_x0000_s1026" style="position:absolute;flip:y;z-index:251738112;visibility:visible;mso-wrap-style:square;mso-width-percent:0;mso-height-percent:0;mso-wrap-distance-left:9pt;mso-wrap-distance-top:0;mso-wrap-distance-right:9pt;mso-wrap-distance-bottom:0;mso-position-horizontal:absolute;mso-position-horizontal-relative:text;mso-position-vertical:absolute;mso-position-vertical-relative:text;mso-width-percent:0;mso-height-percent:0;mso-width-relative:margin;mso-height-relative:margin" from="66.15pt,60.1pt" to="215.15pt,61.75pt" o:gfxdata="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" strokecolor="#156082 [3204]" strokeweight=".5pt">
                 <v:stroke joinstyle="miter"/>
               </v:line>
             </w:pict>
@@ -11449,7 +11155,7 @@
           </mc:Choice>
           <mc:Fallback>
             <w:pict>
-              <v:shape w14:anchorId="1491A9E2" id="Flowchart: Delay 10" o:spid="_x0000_s1026" type="#_x0000_t135" style="position:absolute;margin-left:329.75pt;margin-top:88.1pt;width:26.65pt;height:36.8pt;rotation:6865049fd;z-index:251657215;visibility:visible;mso-wrap-style:square;mso-width-percent:0;mso-wrap-distance-left:9pt;mso-wrap-distance-top:0;mso-wrap-distance-right:9pt;mso-wrap-distance-bottom:0;mso-position-horizontal:absolute;mso-position-horizontal-relative:text;mso-position-vertical:absolute;mso-position-vertical-relative:text;mso-width-percent:0;mso-width-relative:margin;v-text-anchor:middle" o:gfxdata="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" fillcolor="white [3201]" strokecolor="black [3213]" strokeweight="1pt">
+              <v:shape w14:anchorId="3659C34B" id="Flowchart: Delay 10" o:spid="_x0000_s1026" type="#_x0000_t135" style="position:absolute;margin-left:329.75pt;margin-top:88.1pt;width:26.65pt;height:36.8pt;rotation:6865049fd;z-index:251657215;visibility:visible;mso-wrap-style:square;mso-width-percent:0;mso-wrap-distance-left:9pt;mso-wrap-distance-top:0;mso-wrap-distance-right:9pt;mso-wrap-distance-bottom:0;mso-position-horizontal:absolute;mso-position-horizontal-relative:text;mso-position-vertical:absolute;mso-position-vertical-relative:text;mso-width-percent:0;mso-width-relative:margin;v-text-anchor:middle" o:gfxdata="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" fillcolor="white [3201]" strokecolor="black [3213]" strokeweight="1pt">
                 <v:shadow on="t" color="black" opacity="26214f" origin="-.5" offset="3pt,0"/>
               </v:shape>
             </w:pict>
@@ -11535,7 +11241,7 @@
           </mc:Choice>
           <mc:Fallback>
             <w:pict>
-              <v:shape w14:anchorId="3CBDF6B4" id="Flowchart: Delay 10" o:spid="_x0000_s1026" type="#_x0000_t135" style="position:absolute;margin-left:302.25pt;margin-top:53.7pt;width:26.65pt;height:36.8pt;rotation:-4859244fd;z-index:251656190;visibility:visible;mso-wrap-style:square;mso-width-percent:0;mso-wrap-distance-left:9pt;mso-wrap-distance-top:0;mso-wrap-distance-right:9pt;mso-wrap-distance-bottom:0;mso-position-horizontal:absolute;mso-position-horizontal-relative:text;mso-position-vertical:absolute;mso-position-vertical-relative:text;mso-width-percent:0;mso-width-relative:margin;v-text-anchor:middle" o:gfxdata="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" fillcolor="white [3201]" strokecolor="black [3213]" strokeweight="1pt">
+              <v:shape w14:anchorId="347D2790" id="Flowchart: Delay 10" o:spid="_x0000_s1026" type="#_x0000_t135" style="position:absolute;margin-left:302.25pt;margin-top:53.7pt;width:26.65pt;height:36.8pt;rotation:-4859244fd;z-index:251656190;visibility:visible;mso-wrap-style:square;mso-width-percent:0;mso-wrap-distance-left:9pt;mso-wrap-distance-top:0;mso-wrap-distance-right:9pt;mso-wrap-distance-bottom:0;mso-position-horizontal:absolute;mso-position-horizontal-relative:text;mso-position-vertical:absolute;mso-position-vertical-relative:text;mso-width-percent:0;mso-width-relative:margin;v-text-anchor:middle" o:gfxdata="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" fillcolor="white [3201]" strokecolor="black [3213]" strokeweight="1pt">
                 <v:shadow on="t" color="black" opacity="26214f" origin="-.5" offset="3pt,0"/>
               </v:shape>
             </w:pict>
@@ -11821,7 +11527,7 @@
           </mc:Choice>
           <mc:Fallback>
             <w:pict>
-              <v:line w14:anchorId="60AC5065" id="Straight Connector 14" o:spid="_x0000_s1026" style="position:absolute;flip:y;z-index:251739136;visibility:visible;mso-wrap-style:square;mso-width-percent:0;mso-height-percent:0;mso-wrap-distance-left:9pt;mso-wrap-distance-top:0;mso-wrap-distance-right:9pt;mso-wrap-distance-bottom:0;mso-position-horizontal:absolute;mso-position-horizontal-relative:text;mso-position-vertical:absolute;mso-position-vertical-relative:text;mso-width-percent:0;mso-height-percent:0;mso-width-relative:margin;mso-height-relative:margin" from="63.65pt,74.35pt" to="218.5pt,152.2pt" o:gfxdata="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" strokecolor="#156082 [3204]" strokeweight=".5pt">
+              <v:line w14:anchorId="7E4EEE64" id="Straight Connector 14" o:spid="_x0000_s1026" style="position:absolute;flip:y;z-index:251739136;visibility:visible;mso-wrap-style:square;mso-width-percent:0;mso-height-percent:0;mso-wrap-distance-left:9pt;mso-wrap-distance-top:0;mso-wrap-distance-right:9pt;mso-wrap-distance-bottom:0;mso-position-horizontal:absolute;mso-position-horizontal-relative:text;mso-position-vertical:absolute;mso-position-vertical-relative:text;mso-width-percent:0;mso-height-percent:0;mso-width-relative:margin;mso-height-relative:margin" from="63.65pt,74.35pt" to="218.5pt,152.2pt" o:gfxdata="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" strokecolor="#156082 [3204]" strokeweight=".5pt">
                 <v:stroke joinstyle="miter"/>
               </v:line>
             </w:pict>
@@ -11903,7 +11609,7 @@
           </mc:Choice>
           <mc:Fallback>
             <w:pict>
-              <v:shape w14:anchorId="13E89825" id="Arc 17" o:spid="_x0000_s1026" style="position:absolute;margin-left:198pt;margin-top:59.65pt;width:26.5pt;height:24.1pt;rotation:-8390779fd;z-index:251744256;visibility:visible;mso-wrap-style:square;mso-width-percent:0;mso-height-percent:0;mso-wrap-distance-left:9pt;mso-wrap-distance-top:0;mso-wrap-distance-right:9pt;mso-wrap-distance-bottom:0;mso-position-horizontal:absolute;mso-position-horizontal-relative:text;mso-position-vertical:absolute;mso-position-vertical-relative:text;mso-width-percent:0;mso-height-percent:0;mso-width-relative:margin;mso-height-relative:margin;v-text-anchor:middle" coordsize="336550,306070" o:gfxdata="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" path="m139880,2194nsc185616,-4927,232556,5444,269602,30854v42160,28918,66948,74157,66948,122181l168275,153035,139880,2194xem139880,2194nfc185616,-4927,232556,5444,269602,30854v42160,28918,66948,74157,66948,122181e" filled="f" strokecolor="#156082 [3204]" strokeweight=".5pt">
+              <v:shape w14:anchorId="79F9FB93" id="Arc 17" o:spid="_x0000_s1026" style="position:absolute;margin-left:198pt;margin-top:59.65pt;width:26.5pt;height:24.1pt;rotation:-8390779fd;z-index:251744256;visibility:visible;mso-wrap-style:square;mso-width-percent:0;mso-height-percent:0;mso-wrap-distance-left:9pt;mso-wrap-distance-top:0;mso-wrap-distance-right:9pt;mso-wrap-distance-bottom:0;mso-position-horizontal:absolute;mso-position-horizontal-relative:text;mso-position-vertical:absolute;mso-position-vertical-relative:text;mso-width-percent:0;mso-height-percent:0;mso-width-relative:margin;mso-height-relative:margin;v-text-anchor:middle" coordsize="336550,306070" o:gfxdata="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" path="m139880,2194nsc185616,-4927,232556,5444,269602,30854v42160,28918,66948,74157,66948,122181l168275,153035,139880,2194xem139880,2194nfc185616,-4927,232556,5444,269602,30854v42160,28918,66948,74157,66948,122181e" filled="f" strokecolor="#156082 [3204]" strokeweight=".5pt">
                 <v:stroke joinstyle="miter"/>
                 <v:path arrowok="t" o:connecttype="custom" o:connectlocs="139880,2194;269602,30854;336550,153035" o:connectangles="0,0,0"/>
               </v:shape>
@@ -11983,7 +11689,7 @@
           </mc:Choice>
           <mc:Fallback>
             <w:pict>
-              <v:shape w14:anchorId="7126291C" id="Arc 17" o:spid="_x0000_s1026" style="position:absolute;margin-left:196.3pt;margin-top:39pt;width:26.55pt;height:24.1pt;rotation:-8390779fd;z-index:251742208;visibility:visible;mso-wrap-style:square;mso-width-percent:0;mso-height-percent:0;mso-wrap-distance-left:9pt;mso-wrap-distance-top:0;mso-wrap-distance-right:9pt;mso-wrap-distance-bottom:0;mso-position-horizontal:absolute;mso-position-horizontal-relative:text;mso-position-vertical:absolute;mso-position-vertical-relative:text;mso-width-percent:0;mso-height-percent:0;mso-width-relative:margin;mso-height-relative:margin;v-text-anchor:middle" coordsize="337043,306110" o:gfxdata="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" path="m168521,nsc261593,,337043,68525,337043,153055r-168521,c168522,102037,168521,51018,168521,xem168521,nfc261593,,337043,68525,337043,153055e" filled="f" strokecolor="#156082 [3204]" strokeweight=".5pt">
+              <v:shape w14:anchorId="23B420D5" id="Arc 17" o:spid="_x0000_s1026" style="position:absolute;margin-left:196.3pt;margin-top:39pt;width:26.55pt;height:24.1pt;rotation:-8390779fd;z-index:251742208;visibility:visible;mso-wrap-style:square;mso-width-percent:0;mso-height-percent:0;mso-wrap-distance-left:9pt;mso-wrap-distance-top:0;mso-wrap-distance-right:9pt;mso-wrap-distance-bottom:0;mso-position-horizontal:absolute;mso-position-horizontal-relative:text;mso-position-vertical:absolute;mso-position-vertical-relative:text;mso-width-percent:0;mso-height-percent:0;mso-width-relative:margin;mso-height-relative:margin;v-text-anchor:middle" coordsize="337043,306110" o:gfxdata="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" path="m168521,nsc261593,,337043,68525,337043,153055r-168521,c168522,102037,168521,51018,168521,xem168521,nfc261593,,337043,68525,337043,153055e" filled="f" strokecolor="#156082 [3204]" strokeweight=".5pt">
                 <v:stroke joinstyle="miter"/>
                 <v:path arrowok="t" o:connecttype="custom" o:connectlocs="168521,0;337043,153055" o:connectangles="0,0"/>
               </v:shape>
@@ -12052,7 +11758,7 @@
           </mc:Choice>
           <mc:Fallback>
             <w:pict>
-              <v:line w14:anchorId="24EDA7BB" id="Straight Connector 16" o:spid="_x0000_s1026" style="position:absolute;z-index:251741184;visibility:visible;mso-wrap-style:square;mso-wrap-distance-left:9pt;mso-wrap-distance-top:0;mso-wrap-distance-right:9pt;mso-wrap-distance-bottom:0;mso-position-horizontal:absolute;mso-position-horizontal-relative:text;mso-position-vertical:absolute;mso-position-vertical-relative:text" from="249.5pt,66.8pt" to="400.2pt,108.65pt" o:gfxdata="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" strokecolor="#156082 [3204]" strokeweight=".5pt">
+              <v:line w14:anchorId="04348CE1" id="Straight Connector 16" o:spid="_x0000_s1026" style="position:absolute;z-index:251741184;visibility:visible;mso-wrap-style:square;mso-wrap-distance-left:9pt;mso-wrap-distance-top:0;mso-wrap-distance-right:9pt;mso-wrap-distance-bottom:0;mso-position-horizontal:absolute;mso-position-horizontal-relative:text;mso-position-vertical:absolute;mso-position-vertical-relative:text" from="249.5pt,66.8pt" to="400.2pt,108.65pt" o:gfxdata="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" strokecolor="#156082 [3204]" strokeweight=".5pt">
                 <v:stroke joinstyle="miter"/>
               </v:line>
             </w:pict>
@@ -12314,10 +12020,7 @@
                               <w:jc w:val="center"/>
                             </w:pPr>
                             <w:r>
-                              <w:t>C</w:t>
-                            </w:r>
-                            <w:r>
-                              <w:t>3</w:t>
+                              <w:t>C3</w:t>
                             </w:r>
                           </w:p>
                         </w:txbxContent>
@@ -12348,10 +12051,7 @@
                         <w:jc w:val="center"/>
                       </w:pPr>
                       <w:r>
-                        <w:t>C</w:t>
-                      </w:r>
-                      <w:r>
-                        <w:t>3</w:t>
+                        <w:t>C3</w:t>
                       </w:r>
                     </w:p>
                   </w:txbxContent>
@@ -12421,10 +12121,7 @@
                               <w:jc w:val="center"/>
                             </w:pPr>
                             <w:r>
-                              <w:t>C</w:t>
-                            </w:r>
-                            <w:r>
-                              <w:t>2</w:t>
+                              <w:t>C2</w:t>
                             </w:r>
                           </w:p>
                         </w:txbxContent>
@@ -12455,10 +12152,7 @@
                         <w:jc w:val="center"/>
                       </w:pPr>
                       <w:r>
-                        <w:t>C</w:t>
-                      </w:r>
-                      <w:r>
-                        <w:t>2</w:t>
+                        <w:t>C2</w:t>
                       </w:r>
                     </w:p>
                   </w:txbxContent>
@@ -12688,7 +12382,15 @@
                 <w:sz w:val="24"/>
                 <w:szCs w:val="24"/>
               </w:rPr>
-              <w:t>Case 2</w:t>
+              <w:t xml:space="preserve">Case </w:t>
+            </w:r>
+            <w:r>
+              <w:rPr>
+                <w:rFonts w:ascii="Times New Roman" w:hAnsi="Times New Roman" w:cs="Times New Roman"/>
+                <w:sz w:val="24"/>
+                <w:szCs w:val="24"/>
+              </w:rPr>
+              <w:t>3</w:t>
             </w:r>
           </w:p>
         </w:tc>
@@ -12713,7 +12415,15 @@
                 <w:sz w:val="24"/>
                 <w:szCs w:val="24"/>
               </w:rPr>
-              <w:t>Case 3</w:t>
+              <w:t xml:space="preserve">Case </w:t>
+            </w:r>
+            <w:r>
+              <w:rPr>
+                <w:rFonts w:ascii="Times New Roman" w:hAnsi="Times New Roman" w:cs="Times New Roman"/>
+                <w:sz w:val="24"/>
+                <w:szCs w:val="24"/>
+              </w:rPr>
+              <w:t>4</w:t>
             </w:r>
           </w:p>
         </w:tc>
@@ -12738,7 +12448,15 @@
                 <w:sz w:val="24"/>
                 <w:szCs w:val="24"/>
               </w:rPr>
-              <w:t>Case4</w:t>
+              <w:t>Case</w:t>
+            </w:r>
+            <w:r>
+              <w:rPr>
+                <w:rFonts w:ascii="Times New Roman" w:hAnsi="Times New Roman" w:cs="Times New Roman"/>
+                <w:sz w:val="24"/>
+                <w:szCs w:val="24"/>
+              </w:rPr>
+              <w:t xml:space="preserve"> 5</w:t>
             </w:r>
           </w:p>
         </w:tc>
@@ -13134,25 +12852,7 @@
                 <w:sz w:val="24"/>
                 <w:szCs w:val="24"/>
               </w:rPr>
-              <w:t xml:space="preserve">C3: Name of the </w:t>
-            </w:r>
-            <w:proofErr w:type="spellStart"/>
-            <w:r>
-              <w:rPr>
-                <w:rFonts w:ascii="Times New Roman" w:hAnsi="Times New Roman" w:cs="Times New Roman"/>
-                <w:sz w:val="24"/>
-                <w:szCs w:val="24"/>
-              </w:rPr>
-              <w:t>user_id</w:t>
-            </w:r>
-            <w:proofErr w:type="spellEnd"/>
-            <w:r>
-              <w:rPr>
-                <w:rFonts w:ascii="Times New Roman" w:hAnsi="Times New Roman" w:cs="Times New Roman"/>
-                <w:sz w:val="24"/>
-                <w:szCs w:val="24"/>
-              </w:rPr>
-              <w:t xml:space="preserve"> is entered.</w:t>
+              <w:t>C3: Name of the user_id is entered.</w:t>
             </w:r>
           </w:p>
           <w:p>
@@ -14107,15 +13807,7 @@
                 <w:szCs w:val="24"/>
               </w:rPr>
               <w:lastRenderedPageBreak/>
-              <w:t>F_00</w:t>
-            </w:r>
-            <w:r>
-              <w:rPr>
-                <w:rFonts w:ascii="Times New Roman" w:hAnsi="Times New Roman" w:cs="Times New Roman"/>
-                <w:sz w:val="24"/>
-                <w:szCs w:val="24"/>
-              </w:rPr>
-              <w:t>2</w:t>
+              <w:t>F_002</w:t>
             </w:r>
           </w:p>
         </w:tc>
@@ -14245,15 +13937,7 @@
                 <w:sz w:val="24"/>
                 <w:szCs w:val="24"/>
               </w:rPr>
-              <w:t>F_00</w:t>
-            </w:r>
-            <w:r>
-              <w:rPr>
-                <w:rFonts w:ascii="Times New Roman" w:hAnsi="Times New Roman" w:cs="Times New Roman"/>
-                <w:sz w:val="24"/>
-                <w:szCs w:val="24"/>
-              </w:rPr>
-              <w:t>3</w:t>
+              <w:t>F_003</w:t>
             </w:r>
           </w:p>
         </w:tc>
@@ -14382,15 +14066,7 @@
                 <w:sz w:val="24"/>
                 <w:szCs w:val="24"/>
               </w:rPr>
-              <w:t>F_00</w:t>
-            </w:r>
-            <w:r>
-              <w:rPr>
-                <w:rFonts w:ascii="Times New Roman" w:hAnsi="Times New Roman" w:cs="Times New Roman"/>
-                <w:sz w:val="24"/>
-                <w:szCs w:val="24"/>
-              </w:rPr>
-              <w:t>4</w:t>
+              <w:t>F_004</w:t>
             </w:r>
           </w:p>
         </w:tc>
@@ -14520,15 +14196,7 @@
                 <w:sz w:val="24"/>
                 <w:szCs w:val="24"/>
               </w:rPr>
-              <w:t>F_00</w:t>
-            </w:r>
-            <w:r>
-              <w:rPr>
-                <w:rFonts w:ascii="Times New Roman" w:hAnsi="Times New Roman" w:cs="Times New Roman"/>
-                <w:sz w:val="24"/>
-                <w:szCs w:val="24"/>
-              </w:rPr>
-              <w:t>5</w:t>
+              <w:t>F_005</w:t>
             </w:r>
           </w:p>
         </w:tc>
@@ -16125,6 +15793,7 @@
   <w:style w:type="character" w:default="1" w:styleId="DefaultParagraphFont">
     <w:name w:val="Default Paragraph Font"/>
     <w:uiPriority w:val="1"/>
+    <w:semiHidden/>
     <w:unhideWhenUsed/>
   </w:style>
   <w:style w:type="table" w:default="1" w:styleId="TableNormal">

</xml_diff>